<commit_message>
Documentation update for OAuth and first login steps
</commit_message>
<xml_diff>
--- a/docs/AWX QuickStart Guide.docx
+++ b/docs/AWX QuickStart Guide.docx
@@ -2188,108 +2188,156 @@
           <w:rFonts w:cs="Helvetica"/>
           <w:color w:val="333333"/>
         </w:rPr>
-        <w:t xml:space="preserve">that use AWS CloudFormation templates </w:t>
-      </w:r>
+        <w:t xml:space="preserve">that use AWS </w:t>
+      </w:r>
+      <w:proofErr w:type="spellStart"/>
       <w:r>
         <w:rPr>
           <w:rFonts w:cs="Helvetica"/>
           <w:color w:val="333333"/>
         </w:rPr>
-        <w:t xml:space="preserve">to deploy </w:t>
-      </w:r>
+        <w:t>CloudFormation</w:t>
+      </w:r>
+      <w:proofErr w:type="spellEnd"/>
       <w:r>
         <w:rPr>
           <w:rFonts w:cs="Helvetica"/>
           <w:color w:val="333333"/>
         </w:rPr>
-        <w:t>key technologies on</w:t>
+        <w:t xml:space="preserve"> templates </w:t>
       </w:r>
       <w:r>
         <w:rPr>
           <w:rFonts w:cs="Helvetica"/>
           <w:color w:val="333333"/>
         </w:rPr>
-        <w:t xml:space="preserve"> AWS</w:t>
+        <w:t xml:space="preserve">to deploy </w:t>
       </w:r>
       <w:r>
         <w:rPr>
           <w:rFonts w:cs="Helvetica"/>
           <w:color w:val="333333"/>
         </w:rPr>
-        <w:t>, following AWS best practices</w:t>
+        <w:t>key technologies on</w:t>
       </w:r>
       <w:r>
         <w:rPr>
           <w:rFonts w:cs="Helvetica"/>
           <w:color w:val="333333"/>
         </w:rPr>
-        <w:t>.</w:t>
+        <w:t xml:space="preserve"> AWS</w:t>
       </w:r>
       <w:r>
         <w:rPr>
           <w:rFonts w:cs="Helvetica"/>
           <w:color w:val="333333"/>
         </w:rPr>
-        <w:t xml:space="preserve"> </w:t>
-      </w:r>
-    </w:p>
-    <w:p>
-      <w:pPr>
-        <w:pStyle w:val="Heading2"/>
-      </w:pPr>
-      <w:bookmarkStart w:id="0" w:name="_Toc507047597"/>
-      <w:r>
-        <w:t>Overview</w:t>
-      </w:r>
-      <w:bookmarkEnd w:id="0"/>
-    </w:p>
-    <w:p>
-      <w:pPr>
-        <w:pStyle w:val="Body"/>
-      </w:pPr>
-      <w:r>
-        <w:t xml:space="preserve">This Quick Start reference deployment guide provides step-by-step instructions for deploying </w:t>
-      </w:r>
-      <w:r>
-        <w:rPr>
-          <w:color w:val="auto"/>
-        </w:rPr>
-        <w:t>AWX</w:t>
-      </w:r>
-      <w:r>
-        <w:rPr>
-          <w:color w:val="auto"/>
-        </w:rPr>
-        <w:t xml:space="preserve"> </w:t>
-      </w:r>
-      <w:r>
-        <w:t>on</w:t>
-      </w:r>
-      <w:r>
-        <w:t xml:space="preserve"> the Amazon Web Services (AWS) C</w:t>
-      </w:r>
-      <w:r>
-        <w:t xml:space="preserve">loud. </w:t>
-      </w:r>
-    </w:p>
-    <w:p>
-      <w:bookmarkStart w:id="1" w:name="_Toc481076926"/>
+        <w:t>, following AWS best practices</w:t>
+      </w:r>
       <w:r>
         <w:rPr>
           <w:rFonts w:cs="Helvetica"/>
           <w:color w:val="333333"/>
         </w:rPr>
-        <w:t xml:space="preserve">This Quick Start is for </w:t>
+        <w:t>.</w:t>
       </w:r>
       <w:r>
         <w:rPr>
           <w:rFonts w:cs="Helvetica"/>
           <w:color w:val="333333"/>
         </w:rPr>
-        <w:t xml:space="preserve">customers who want to run and manage Ansible AWX infrastructure on AWS. </w:t>
-      </w:r>
-      <w:r>
-        <w:t xml:space="preserve">However, we recommend that you also take a look at AWS OpsWorks, which is a configuration management service provided by AWS, to determine if it's more suitable for your needs. AWS OpsWorks helps you configure and operate applications of all types and sizes. You can define the application’s architecture and the specification of each component, including package installation, software configuration, and resources such as storage. For more information, see the </w:t>
+        <w:t xml:space="preserve"> </w:t>
+      </w:r>
+    </w:p>
+    <w:p>
+      <w:pPr>
+        <w:pStyle w:val="Heading2"/>
+      </w:pPr>
+      <w:bookmarkStart w:id="0" w:name="_Toc507047597"/>
+      <w:r>
+        <w:t>Overview</w:t>
+      </w:r>
+      <w:bookmarkEnd w:id="0"/>
+    </w:p>
+    <w:p>
+      <w:pPr>
+        <w:pStyle w:val="Body"/>
+      </w:pPr>
+      <w:r>
+        <w:t xml:space="preserve">This Quick Start reference deployment guide provides step-by-step instructions for deploying </w:t>
+      </w:r>
+      <w:r>
+        <w:rPr>
+          <w:color w:val="auto"/>
+        </w:rPr>
+        <w:t>AWX</w:t>
+      </w:r>
+      <w:r>
+        <w:rPr>
+          <w:color w:val="auto"/>
+        </w:rPr>
+        <w:t xml:space="preserve"> </w:t>
+      </w:r>
+      <w:r>
+        <w:t>on</w:t>
+      </w:r>
+      <w:r>
+        <w:t xml:space="preserve"> the Amazon Web Services (AWS) C</w:t>
+      </w:r>
+      <w:r>
+        <w:t xml:space="preserve">loud. </w:t>
+      </w:r>
+    </w:p>
+    <w:p>
+      <w:bookmarkStart w:id="1" w:name="_Toc481076926"/>
+      <w:r>
+        <w:rPr>
+          <w:rFonts w:cs="Helvetica"/>
+          <w:color w:val="333333"/>
+        </w:rPr>
+        <w:t xml:space="preserve">This Quick Start is for </w:t>
+      </w:r>
+      <w:r>
+        <w:rPr>
+          <w:rFonts w:cs="Helvetica"/>
+          <w:color w:val="333333"/>
+        </w:rPr>
+        <w:t xml:space="preserve">customers who want to run and manage </w:t>
+      </w:r>
+      <w:proofErr w:type="spellStart"/>
+      <w:r>
+        <w:rPr>
+          <w:rFonts w:cs="Helvetica"/>
+          <w:color w:val="333333"/>
+        </w:rPr>
+        <w:t>Ansible</w:t>
+      </w:r>
+      <w:proofErr w:type="spellEnd"/>
+      <w:r>
+        <w:rPr>
+          <w:rFonts w:cs="Helvetica"/>
+          <w:color w:val="333333"/>
+        </w:rPr>
+        <w:t xml:space="preserve"> AWX infrastructure on AWS. </w:t>
+      </w:r>
+      <w:r>
+        <w:t xml:space="preserve">However, we recommend that you also take a look at AWS </w:t>
+      </w:r>
+      <w:proofErr w:type="spellStart"/>
+      <w:r>
+        <w:t>OpsWorks</w:t>
+      </w:r>
+      <w:proofErr w:type="spellEnd"/>
+      <w:r>
+        <w:t xml:space="preserve">, which is a configuration management service provided by AWS, to determine if it's more suitable for your needs. AWS </w:t>
+      </w:r>
+      <w:proofErr w:type="spellStart"/>
+      <w:r>
+        <w:t>OpsWorks</w:t>
+      </w:r>
+      <w:proofErr w:type="spellEnd"/>
+      <w:r>
+        <w:t xml:space="preserve"> helps you configure and operate applications of all types and sizes. You can define the application’s architecture and the specification of each component, including package installation, software configuration, and resources such as storage. For more information, see the </w:t>
       </w:r>
       <w:hyperlink r:id="rId12" w:tgtFrame="_blank" w:history="1">
         <w:r>
@@ -2297,7 +2345,23 @@
             <w:rStyle w:val="Hyperlink"/>
             <w:rFonts w:eastAsiaTheme="majorEastAsia"/>
           </w:rPr>
-          <w:t>AWS OpsWorks User Guide</w:t>
+          <w:t xml:space="preserve">AWS </w:t>
+        </w:r>
+        <w:proofErr w:type="spellStart"/>
+        <w:r>
+          <w:rPr>
+            <w:rStyle w:val="Hyperlink"/>
+            <w:rFonts w:eastAsiaTheme="majorEastAsia"/>
+          </w:rPr>
+          <w:t>OpsWorks</w:t>
+        </w:r>
+        <w:proofErr w:type="spellEnd"/>
+        <w:r>
+          <w:rPr>
+            <w:rStyle w:val="Hyperlink"/>
+            <w:rFonts w:eastAsiaTheme="majorEastAsia"/>
+          </w:rPr>
+          <w:t xml:space="preserve"> User Guide</w:t>
         </w:r>
       </w:hyperlink>
       <w:r>
@@ -2345,14 +2409,24 @@
     </w:p>
     <w:p>
       <w:bookmarkStart w:id="7" w:name="_Toc466884484"/>
-      <w:r>
-        <w:t xml:space="preserve">Ansible is an IT DevOps tool that automates provisioning, configuration management, application deployment, intra-service orchestration, continuous delivery, and many other IT processes. </w:t>
+      <w:proofErr w:type="spellStart"/>
+      <w:r>
+        <w:t>Ansible</w:t>
+      </w:r>
+      <w:proofErr w:type="spellEnd"/>
+      <w:r>
+        <w:t xml:space="preserve"> is an IT DevOps tool that automates provisioning, configuration management, application deployment, intra-service orchestration, continuous delivery, and many other IT processes. </w:t>
       </w:r>
     </w:p>
     <w:p/>
     <w:p>
-      <w:r>
-        <w:t xml:space="preserve">Ansible is designed for multi-tier deployments. Instead of managing systems individually, it models your IT infrastructure by describing the inter-relationships among all your systems. </w:t>
+      <w:proofErr w:type="spellStart"/>
+      <w:r>
+        <w:t>Ansible</w:t>
+      </w:r>
+      <w:proofErr w:type="spellEnd"/>
+      <w:r>
+        <w:t xml:space="preserve"> is designed for multi-tier deployments. Instead of managing systems individually, it models your IT infrastructure by describing the inter-relationships among all your systems. </w:t>
       </w:r>
     </w:p>
     <w:p/>
@@ -2361,6 +2435,7 @@
         <w:t xml:space="preserve">AWX provides a web-based user interface, REST API, and task engine built on top of </w:t>
       </w:r>
       <w:hyperlink r:id="rId13" w:history="1">
+        <w:proofErr w:type="spellStart"/>
         <w:r>
           <w:rPr>
             <w:rStyle w:val="Hyperlink"/>
@@ -2368,6 +2443,7 @@
           </w:rPr>
           <w:t>Ansible</w:t>
         </w:r>
+        <w:proofErr w:type="spellEnd"/>
       </w:hyperlink>
       <w:r>
         <w:t xml:space="preserve">. It is the upstream project for </w:t>
@@ -2382,13 +2458,37 @@
         </w:r>
       </w:hyperlink>
       <w:r>
-        <w:t xml:space="preserve">, a commercial derivative of AWX. Its visual dashboard lets you schedule and deploy Ansible playbooks, and provides centralized logging, auditing, and system tracking. </w:t>
+        <w:t xml:space="preserve">, a commercial derivative of AWX. Its visual dashboard lets you schedule and deploy </w:t>
+      </w:r>
+      <w:proofErr w:type="spellStart"/>
+      <w:r>
+        <w:t>Ansible</w:t>
+      </w:r>
+      <w:proofErr w:type="spellEnd"/>
+      <w:r>
+        <w:t xml:space="preserve"> playbooks, and provides centralized logging, auditing, and system tracking. </w:t>
       </w:r>
     </w:p>
     <w:p/>
     <w:p>
       <w:r>
-        <w:t>A key advantage to Ansible over other automation engines is that it uses no agents and no additional custom security infrastructure, which simplifies deployment. Ansible uses a very simple, human-</w:t>
+        <w:t xml:space="preserve">A key advantage to </w:t>
+      </w:r>
+      <w:proofErr w:type="spellStart"/>
+      <w:r>
+        <w:t>Ansible</w:t>
+      </w:r>
+      <w:proofErr w:type="spellEnd"/>
+      <w:r>
+        <w:t xml:space="preserve"> over other automation engines is that it uses no agents and no additional custom security infrastructure, which simplifies deployment. </w:t>
+      </w:r>
+      <w:proofErr w:type="spellStart"/>
+      <w:r>
+        <w:t>Ansible</w:t>
+      </w:r>
+      <w:proofErr w:type="spellEnd"/>
+      <w:r>
+        <w:t xml:space="preserve"> uses a very simple, human-</w:t>
       </w:r>
       <w:r>
         <w:lastRenderedPageBreak/>
@@ -2402,17 +2502,58 @@
         <w:t>YAML</w:t>
       </w:r>
       <w:r>
-        <w:t xml:space="preserve"> for Ansible playbooks, to manage configuration, deployment, and orchestration tasks. Ansible works by connecting to your nodes and running small programs, called </w:t>
-      </w:r>
+        <w:t xml:space="preserve"> for </w:t>
+      </w:r>
+      <w:proofErr w:type="spellStart"/>
+      <w:r>
+        <w:t>Ansible</w:t>
+      </w:r>
+      <w:proofErr w:type="spellEnd"/>
+      <w:r>
+        <w:t xml:space="preserve"> playbooks, to manage configuration, deployment, and orchestration tasks. </w:t>
+      </w:r>
+      <w:proofErr w:type="spellStart"/>
+      <w:r>
+        <w:t>Ansible</w:t>
+      </w:r>
+      <w:proofErr w:type="spellEnd"/>
+      <w:r>
+        <w:t xml:space="preserve"> works by connecting to your nodes and running small programs, called </w:t>
+      </w:r>
+      <w:proofErr w:type="spellStart"/>
       <w:r>
         <w:rPr>
           <w:rStyle w:val="Emphasis"/>
           <w:rFonts w:eastAsiaTheme="majorEastAsia"/>
         </w:rPr>
-        <w:t>Ansible modules</w:t>
-      </w:r>
-      <w:r>
-        <w:t xml:space="preserve">, to configure the resource for your system. Ansible executes these modules over Secure Shell (SSH) by default, and removes them when finished. </w:t>
+        <w:t>Ansible</w:t>
+      </w:r>
+      <w:proofErr w:type="spellEnd"/>
+      <w:r>
+        <w:rPr>
+          <w:rStyle w:val="Emphasis"/>
+          <w:rFonts w:eastAsiaTheme="majorEastAsia"/>
+        </w:rPr>
+        <w:t xml:space="preserve"> modules</w:t>
+      </w:r>
+      <w:r>
+        <w:t xml:space="preserve">, to configure the resource for your system. </w:t>
+      </w:r>
+      <w:proofErr w:type="spellStart"/>
+      <w:r>
+        <w:t>Ansible</w:t>
+      </w:r>
+      <w:proofErr w:type="spellEnd"/>
+      <w:r>
+        <w:t xml:space="preserve"> executes these modules over Secure Shell (SSH) by </w:t>
+      </w:r>
+      <w:proofErr w:type="gramStart"/>
+      <w:r>
+        <w:t>default, and</w:t>
+      </w:r>
+      <w:proofErr w:type="gramEnd"/>
+      <w:r>
+        <w:t xml:space="preserve"> removes them when finished. </w:t>
       </w:r>
     </w:p>
     <w:p/>
@@ -2444,7 +2585,15 @@
     </w:p>
     <w:p>
       <w:r>
-        <w:t xml:space="preserve">The AWS CloudFormation template for this Quick Start includes configuration parameters that you can customize. Some of these settings, such as instance type, will affect the cost of deployment. </w:t>
+        <w:t xml:space="preserve">The AWS </w:t>
+      </w:r>
+      <w:proofErr w:type="spellStart"/>
+      <w:r>
+        <w:t>CloudFormation</w:t>
+      </w:r>
+      <w:proofErr w:type="spellEnd"/>
+      <w:r>
+        <w:t xml:space="preserve"> template for this Quick Start includes configuration parameters that you can customize. Some of these settings, such as instance type, will affect the cost of deployment. </w:t>
       </w:r>
       <w:r>
         <w:t>For cost estimates, s</w:t>
@@ -2468,8 +2617,21 @@
       <w:pPr>
         <w:pStyle w:val="NormalWeb"/>
       </w:pPr>
-      <w:r>
-        <w:t xml:space="preserve">Ansible is installed as part of the Ansible Tower installation and is licensed under the </w:t>
+      <w:proofErr w:type="spellStart"/>
+      <w:r>
+        <w:t>Ansible</w:t>
+      </w:r>
+      <w:proofErr w:type="spellEnd"/>
+      <w:r>
+        <w:t xml:space="preserve"> is installed as part of the </w:t>
+      </w:r>
+      <w:proofErr w:type="spellStart"/>
+      <w:r>
+        <w:t>Ansible</w:t>
+      </w:r>
+      <w:proofErr w:type="spellEnd"/>
+      <w:r>
+        <w:t xml:space="preserve"> Tower installation and is licensed under the </w:t>
       </w:r>
       <w:hyperlink r:id="rId15" w:tgtFrame="_blank" w:history="1">
         <w:r>
@@ -2709,32 +2871,52 @@
         <w:pStyle w:val="ListBullet"/>
       </w:pPr>
       <w:r>
-        <w:t>A highly available architecture that spans two Availability Zones.*</w:t>
-      </w:r>
+        <w:t xml:space="preserve">A highly available architecture that spans two Availability </w:t>
+      </w:r>
+      <w:proofErr w:type="gramStart"/>
+      <w:r>
+        <w:t>Zones.*</w:t>
+      </w:r>
+      <w:proofErr w:type="gramEnd"/>
     </w:p>
     <w:p>
       <w:pPr>
         <w:pStyle w:val="ListBullet"/>
       </w:pPr>
       <w:r>
-        <w:t>A VPC configured with public and private subnets according to AWS best practices, to provide you with your own virtual network on AWS.*</w:t>
-      </w:r>
+        <w:t xml:space="preserve">A VPC configured with public and private subnets according to AWS best practices, to provide you with your own virtual network on </w:t>
+      </w:r>
+      <w:proofErr w:type="gramStart"/>
+      <w:r>
+        <w:t>AWS.*</w:t>
+      </w:r>
+      <w:proofErr w:type="gramEnd"/>
     </w:p>
     <w:p>
       <w:pPr>
         <w:pStyle w:val="ListBullet"/>
       </w:pPr>
       <w:r>
-        <w:t>An internet gateway to allow access to the internet. This gateway is used by the bastion hosts to send and receive traffic.*</w:t>
-      </w:r>
+        <w:t xml:space="preserve">An internet gateway to allow access to the internet. This gateway is used by the bastion hosts to send and receive </w:t>
+      </w:r>
+      <w:proofErr w:type="gramStart"/>
+      <w:r>
+        <w:t>traffic.*</w:t>
+      </w:r>
+      <w:proofErr w:type="gramEnd"/>
     </w:p>
     <w:p>
       <w:pPr>
         <w:pStyle w:val="ListBullet"/>
       </w:pPr>
       <w:r>
-        <w:t>In the public subnets, managed NAT gateways to allow outbound internet access for resources in the private subnets.*</w:t>
-      </w:r>
+        <w:t xml:space="preserve">In the public subnets, managed NAT gateways to allow outbound internet access for resources in the private </w:t>
+      </w:r>
+      <w:proofErr w:type="gramStart"/>
+      <w:r>
+        <w:t>subnets.*</w:t>
+      </w:r>
+      <w:proofErr w:type="gramEnd"/>
     </w:p>
     <w:p>
       <w:pPr>
@@ -2744,10 +2926,18 @@
         <w:t xml:space="preserve">In the private subnets, </w:t>
       </w:r>
       <w:r>
-        <w:t xml:space="preserve">an Amazon ECS cluster </w:t>
-      </w:r>
-      <w:r>
-        <w:t xml:space="preserve"> across </w:t>
+        <w:t xml:space="preserve">an Amazon ECS </w:t>
+      </w:r>
+      <w:proofErr w:type="gramStart"/>
+      <w:r>
+        <w:t xml:space="preserve">cluster </w:t>
+      </w:r>
+      <w:r>
+        <w:t xml:space="preserve"> across</w:t>
+      </w:r>
+      <w:proofErr w:type="gramEnd"/>
+      <w:r>
+        <w:t xml:space="preserve"> </w:t>
       </w:r>
       <w:r>
         <w:t>at least 2</w:t>
@@ -2772,7 +2962,23 @@
         <w:pStyle w:val="ListBullet"/>
       </w:pPr>
       <w:r>
-        <w:t>A CodeBuild project to build the AWX project from the official AWX Github repository</w:t>
+        <w:t xml:space="preserve">A </w:t>
+      </w:r>
+      <w:proofErr w:type="spellStart"/>
+      <w:r>
+        <w:t>CodeBuild</w:t>
+      </w:r>
+      <w:proofErr w:type="spellEnd"/>
+      <w:r>
+        <w:t xml:space="preserve"> project to build the AWX project from the official AWX </w:t>
+      </w:r>
+      <w:proofErr w:type="spellStart"/>
+      <w:r>
+        <w:t>Github</w:t>
+      </w:r>
+      <w:proofErr w:type="spellEnd"/>
+      <w:r>
+        <w:t xml:space="preserve"> repository</w:t>
       </w:r>
     </w:p>
     <w:p>
@@ -2909,8 +3115,16 @@
           <w:rPr>
             <w:rStyle w:val="Hyperlink"/>
           </w:rPr>
-          <w:t>AWS CloudFormation</w:t>
+          <w:t xml:space="preserve">AWS </w:t>
         </w:r>
+        <w:proofErr w:type="spellStart"/>
+        <w:r>
+          <w:rPr>
+            <w:rStyle w:val="Hyperlink"/>
+          </w:rPr>
+          <w:t>CloudFormation</w:t>
+        </w:r>
+        <w:proofErr w:type="spellEnd"/>
       </w:hyperlink>
     </w:p>
     <w:p>
@@ -2976,7 +3190,23 @@
         </w:rPr>
       </w:pPr>
       <w:r>
-        <w:t xml:space="preserve">You will also need a Github account in order for CodeBuild to access the AWX project. </w:t>
+        <w:t xml:space="preserve">You will also need a </w:t>
+      </w:r>
+      <w:proofErr w:type="spellStart"/>
+      <w:r>
+        <w:t>Github</w:t>
+      </w:r>
+      <w:proofErr w:type="spellEnd"/>
+      <w:r>
+        <w:t xml:space="preserve"> account in order for </w:t>
+      </w:r>
+      <w:proofErr w:type="spellStart"/>
+      <w:r>
+        <w:t>CodeBuild</w:t>
+      </w:r>
+      <w:proofErr w:type="spellEnd"/>
+      <w:r>
+        <w:t xml:space="preserve"> to access the AWX project. </w:t>
       </w:r>
     </w:p>
     <w:p>
@@ -3003,19 +3233,17 @@
           <w:i/>
         </w:rPr>
       </w:pPr>
-      <w:bookmarkStart w:id="18" w:name="_GoBack"/>
-      <w:bookmarkEnd w:id="18"/>
     </w:p>
     <w:p>
       <w:pPr>
         <w:pStyle w:val="Heading3"/>
         <w:spacing w:after="100"/>
       </w:pPr>
-      <w:bookmarkStart w:id="19" w:name="_Toc507047603"/>
+      <w:bookmarkStart w:id="18" w:name="_Toc507047603"/>
       <w:r>
         <w:t>Technical Requirements</w:t>
       </w:r>
-      <w:bookmarkEnd w:id="19"/>
+      <w:bookmarkEnd w:id="18"/>
     </w:p>
     <w:p>
       <w:pPr>
@@ -3033,22 +3261,22 @@
       <w:pPr>
         <w:pStyle w:val="Heading2"/>
       </w:pPr>
-      <w:bookmarkStart w:id="20" w:name="_Automated_Deployment"/>
-      <w:bookmarkStart w:id="21" w:name="_Deployment_Options"/>
-      <w:bookmarkStart w:id="22" w:name="_Toc462612194"/>
-      <w:bookmarkStart w:id="23" w:name="_Toc470792037"/>
-      <w:bookmarkStart w:id="24" w:name="_Toc507047604"/>
+      <w:bookmarkStart w:id="19" w:name="_Automated_Deployment"/>
+      <w:bookmarkStart w:id="20" w:name="_Deployment_Options"/>
+      <w:bookmarkStart w:id="21" w:name="_Toc462612194"/>
+      <w:bookmarkStart w:id="22" w:name="_Toc470792037"/>
+      <w:bookmarkStart w:id="23" w:name="_Toc507047604"/>
+      <w:bookmarkEnd w:id="19"/>
       <w:bookmarkEnd w:id="20"/>
+      <w:r>
+        <w:t xml:space="preserve">Deployment </w:t>
+      </w:r>
       <w:bookmarkEnd w:id="21"/>
       <w:r>
-        <w:t xml:space="preserve">Deployment </w:t>
+        <w:t>Options</w:t>
       </w:r>
       <w:bookmarkEnd w:id="22"/>
-      <w:r>
-        <w:t>Options</w:t>
-      </w:r>
       <w:bookmarkEnd w:id="23"/>
-      <w:bookmarkEnd w:id="24"/>
     </w:p>
     <w:p>
       <w:pPr>
@@ -3224,21 +3452,21 @@
       <w:pPr>
         <w:pStyle w:val="Heading2"/>
       </w:pPr>
-      <w:bookmarkStart w:id="25" w:name="_Toc507047605"/>
+      <w:bookmarkStart w:id="24" w:name="_Toc507047605"/>
       <w:r>
         <w:t>Deployment</w:t>
       </w:r>
       <w:r>
         <w:t xml:space="preserve"> Steps</w:t>
       </w:r>
-      <w:bookmarkEnd w:id="25"/>
+      <w:bookmarkEnd w:id="24"/>
     </w:p>
     <w:p>
       <w:pPr>
         <w:pStyle w:val="Heading3"/>
         <w:spacing w:after="100"/>
       </w:pPr>
-      <w:bookmarkStart w:id="26" w:name="_Toc507047606"/>
+      <w:bookmarkStart w:id="25" w:name="_Toc507047606"/>
       <w:r>
         <w:t>Step 1</w:t>
       </w:r>
@@ -3251,7 +3479,7 @@
       <w:r>
         <w:t xml:space="preserve"> AWS Account</w:t>
       </w:r>
-      <w:bookmarkEnd w:id="26"/>
+      <w:bookmarkEnd w:id="25"/>
     </w:p>
     <w:p>
       <w:pPr>
@@ -3318,7 +3546,7 @@
         <w:rPr>
           <w:rStyle w:val="CommentReference"/>
         </w:rPr>
-        <w:commentReference w:id="27"/>
+        <w:commentReference w:id="26"/>
       </w:r>
     </w:p>
     <w:p>
@@ -3443,63 +3671,42 @@
     </w:p>
     <w:p>
       <w:pPr>
-        <w:pStyle w:val="ListNumber"/>
-        <w:spacing w:after="400"/>
-      </w:pPr>
-      <w:r>
-        <w:t xml:space="preserve">Use the CodeBuild console to connect to Github in order to create an OAuth authentication token. This is required to build the AWX project (this requires a Github account since this is where the project is hosted). </w:t>
-      </w:r>
-    </w:p>
-    <w:p>
-      <w:pPr>
         <w:pStyle w:val="Heading3"/>
         <w:spacing w:after="100"/>
       </w:pPr>
-      <w:bookmarkStart w:id="28" w:name="_Toc507047607"/>
+      <w:bookmarkStart w:id="27" w:name="_Toc507047607"/>
+      <w:bookmarkStart w:id="28" w:name="OLE_LINK13"/>
+      <w:bookmarkStart w:id="29" w:name="OLE_LINK14"/>
       <w:r>
         <w:t>Step 2</w:t>
       </w:r>
       <w:r>
-        <w:t>. Launch the</w:t>
-      </w:r>
-      <w:r>
-        <w:t xml:space="preserve"> Quick Start</w:t>
-      </w:r>
-      <w:bookmarkEnd w:id="28"/>
-    </w:p>
-    <w:p>
-      <w:pPr>
-        <w:pStyle w:val="Alert"/>
-      </w:pPr>
-      <w:r>
-        <w:rPr>
-          <w:b/>
-        </w:rPr>
-        <w:t>Note</w:t>
-      </w:r>
-      <w:r>
-        <w:t xml:space="preserve">    </w:t>
-      </w:r>
-      <w:r>
-        <w:t xml:space="preserve">You are responsible for the cost of the AWS services used </w:t>
-      </w:r>
-      <w:r>
-        <w:t>while running this Quick Start reference d</w:t>
-      </w:r>
-      <w:r>
-        <w:t xml:space="preserve">eployment. </w:t>
-      </w:r>
-      <w:r>
-        <w:t xml:space="preserve">There is no additional cost for using this Quick Start. </w:t>
-      </w:r>
-      <w:r>
-        <w:t>For full details, see the pricing pages for each AWS service you will be using in this Quick Start. Prices are</w:t>
-      </w:r>
-      <w:r>
-        <w:t xml:space="preserve"> subject</w:t>
-      </w:r>
-      <w:r>
-        <w:t xml:space="preserve"> to change.</w:t>
+        <w:t xml:space="preserve">. </w:t>
+      </w:r>
+      <w:r>
+        <w:t xml:space="preserve">Create an OAuth token for </w:t>
+      </w:r>
+      <w:proofErr w:type="spellStart"/>
+      <w:r>
+        <w:t>CodeBuild</w:t>
+      </w:r>
+      <w:proofErr w:type="spellEnd"/>
+      <w:r>
+        <w:t xml:space="preserve"> to access </w:t>
+      </w:r>
+      <w:proofErr w:type="spellStart"/>
+      <w:r>
+        <w:t>Github</w:t>
+      </w:r>
+      <w:proofErr w:type="spellEnd"/>
+      <w:r>
+        <w:t xml:space="preserve"> (required </w:t>
+      </w:r>
+      <w:r>
+        <w:t>to build</w:t>
+      </w:r>
+      <w:r>
+        <w:t xml:space="preserve"> the AWX project)</w:t>
       </w:r>
     </w:p>
     <w:p>
@@ -3513,10 +3720,361 @@
         <w:spacing w:after="320"/>
       </w:pPr>
       <w:r>
+        <w:t xml:space="preserve">In the AWS console, select the relevant region and switch to the </w:t>
+      </w:r>
+      <w:proofErr w:type="spellStart"/>
+      <w:r>
+        <w:t>CodeBuild</w:t>
+      </w:r>
+      <w:proofErr w:type="spellEnd"/>
+      <w:r>
+        <w:t xml:space="preserve"> console. In the AWS </w:t>
+      </w:r>
+      <w:proofErr w:type="spellStart"/>
+      <w:r>
+        <w:t>CodeBuild</w:t>
+      </w:r>
+      <w:proofErr w:type="spellEnd"/>
+      <w:r>
+        <w:t xml:space="preserve"> console, click ‘</w:t>
+      </w:r>
+      <w:r>
+        <w:t>Get</w:t>
+      </w:r>
+      <w:r>
+        <w:t xml:space="preserve"> started’.</w:t>
+      </w:r>
+    </w:p>
+    <w:p>
+      <w:pPr>
+        <w:pStyle w:val="ListNumber"/>
+        <w:keepNext/>
+        <w:numPr>
+          <w:ilvl w:val="0"/>
+          <w:numId w:val="0"/>
+        </w:numPr>
+        <w:spacing w:after="320"/>
+        <w:ind w:left="360"/>
+      </w:pPr>
+      <w:r>
+        <w:rPr>
+          <w:noProof/>
+        </w:rPr>
+        <w:drawing>
+          <wp:inline distT="0" distB="0" distL="0" distR="0" wp14:anchorId="17F6DD87" wp14:editId="1013E24F">
+            <wp:extent cx="6172200" cy="1226185"/>
+            <wp:effectExtent l="0" t="0" r="0" b="5715"/>
+            <wp:docPr id="2" name="Picture 2"/>
+            <wp:cNvGraphicFramePr>
+              <a:graphicFrameLocks xmlns:a="http://schemas.openxmlformats.org/drawingml/2006/main" noChangeAspect="1"/>
+            </wp:cNvGraphicFramePr>
+            <a:graphic xmlns:a="http://schemas.openxmlformats.org/drawingml/2006/main">
+              <a:graphicData uri="http://schemas.openxmlformats.org/drawingml/2006/picture">
+                <pic:pic xmlns:pic="http://schemas.openxmlformats.org/drawingml/2006/picture">
+                  <pic:nvPicPr>
+                    <pic:cNvPr id="2" name="Screen Shot 2018-03-19 at 10.45.06 AM.png"/>
+                    <pic:cNvPicPr/>
+                  </pic:nvPicPr>
+                  <pic:blipFill>
+                    <a:blip r:embed="rId30">
+                      <a:extLst>
+                        <a:ext uri="{28A0092B-C50C-407E-A947-70E740481C1C}">
+                          <a14:useLocalDpi xmlns:a14="http://schemas.microsoft.com/office/drawing/2010/main" val="0"/>
+                        </a:ext>
+                      </a:extLst>
+                    </a:blip>
+                    <a:stretch>
+                      <a:fillRect/>
+                    </a:stretch>
+                  </pic:blipFill>
+                  <pic:spPr>
+                    <a:xfrm>
+                      <a:off x="0" y="0"/>
+                      <a:ext cx="6172200" cy="1226185"/>
+                    </a:xfrm>
+                    <a:prstGeom prst="rect">
+                      <a:avLst/>
+                    </a:prstGeom>
+                  </pic:spPr>
+                </pic:pic>
+              </a:graphicData>
+            </a:graphic>
+          </wp:inline>
+        </w:drawing>
+      </w:r>
+    </w:p>
+    <w:p>
+      <w:pPr>
+        <w:pStyle w:val="ListNumber"/>
+        <w:keepNext/>
+        <w:numPr>
+          <w:ilvl w:val="0"/>
+          <w:numId w:val="13"/>
+        </w:numPr>
+        <w:spacing w:after="320"/>
+      </w:pPr>
+      <w:r>
+        <w:t xml:space="preserve">From the ‘Create project’ dialog, select ‘Source provider’ and then </w:t>
+      </w:r>
+      <w:proofErr w:type="spellStart"/>
+      <w:r>
+        <w:t>Github</w:t>
+      </w:r>
+      <w:proofErr w:type="spellEnd"/>
+      <w:r>
+        <w:t>. From the ‘Repository’ click the ‘Connect to GitHub’ button.</w:t>
+      </w:r>
+      <w:r>
+        <w:rPr>
+          <w:noProof/>
+        </w:rPr>
+        <w:drawing>
+          <wp:inline distT="0" distB="0" distL="0" distR="0" wp14:anchorId="777B20FB" wp14:editId="1F4B23A4">
+            <wp:extent cx="6172200" cy="1241425"/>
+            <wp:effectExtent l="0" t="0" r="0" b="3175"/>
+            <wp:docPr id="4" name="Picture 4"/>
+            <wp:cNvGraphicFramePr>
+              <a:graphicFrameLocks xmlns:a="http://schemas.openxmlformats.org/drawingml/2006/main" noChangeAspect="1"/>
+            </wp:cNvGraphicFramePr>
+            <a:graphic xmlns:a="http://schemas.openxmlformats.org/drawingml/2006/main">
+              <a:graphicData uri="http://schemas.openxmlformats.org/drawingml/2006/picture">
+                <pic:pic xmlns:pic="http://schemas.openxmlformats.org/drawingml/2006/picture">
+                  <pic:nvPicPr>
+                    <pic:cNvPr id="4" name="Screen Shot 2018-03-19 at 10.49.05 AM.png"/>
+                    <pic:cNvPicPr/>
+                  </pic:nvPicPr>
+                  <pic:blipFill>
+                    <a:blip r:embed="rId31">
+                      <a:extLst>
+                        <a:ext uri="{28A0092B-C50C-407E-A947-70E740481C1C}">
+                          <a14:useLocalDpi xmlns:a14="http://schemas.microsoft.com/office/drawing/2010/main" val="0"/>
+                        </a:ext>
+                      </a:extLst>
+                    </a:blip>
+                    <a:stretch>
+                      <a:fillRect/>
+                    </a:stretch>
+                  </pic:blipFill>
+                  <pic:spPr>
+                    <a:xfrm>
+                      <a:off x="0" y="0"/>
+                      <a:ext cx="6172200" cy="1241425"/>
+                    </a:xfrm>
+                    <a:prstGeom prst="rect">
+                      <a:avLst/>
+                    </a:prstGeom>
+                  </pic:spPr>
+                </pic:pic>
+              </a:graphicData>
+            </a:graphic>
+          </wp:inline>
+        </w:drawing>
+      </w:r>
+    </w:p>
+    <w:p>
+      <w:pPr>
+        <w:pStyle w:val="ListNumber"/>
+        <w:numPr>
+          <w:ilvl w:val="0"/>
+          <w:numId w:val="13"/>
+        </w:numPr>
+        <w:spacing w:after="100"/>
+      </w:pPr>
+      <w:r>
+        <w:t xml:space="preserve">A new dialog will pop-up – if you would like to authorize </w:t>
+      </w:r>
+      <w:proofErr w:type="spellStart"/>
+      <w:r>
+        <w:t>CodeBuild</w:t>
+      </w:r>
+      <w:proofErr w:type="spellEnd"/>
+      <w:r>
+        <w:t xml:space="preserve"> to access your GitHub account (required for this </w:t>
+      </w:r>
+      <w:proofErr w:type="spellStart"/>
+      <w:r>
+        <w:t>QuickStart</w:t>
+      </w:r>
+      <w:proofErr w:type="spellEnd"/>
+      <w:r>
+        <w:t xml:space="preserve">) click on ‘Authorize </w:t>
+      </w:r>
+      <w:proofErr w:type="spellStart"/>
+      <w:r>
+        <w:t>aws-codesuite</w:t>
+      </w:r>
+      <w:proofErr w:type="spellEnd"/>
+      <w:r>
+        <w:t xml:space="preserve">’ </w:t>
+      </w:r>
+      <w:r>
+        <w:t xml:space="preserve">– you will be prompted </w:t>
+      </w:r>
+      <w:r>
+        <w:lastRenderedPageBreak/>
+        <w:t xml:space="preserve">to confirm your GitHub password. </w:t>
+      </w:r>
+      <w:r>
+        <w:rPr>
+          <w:noProof/>
+        </w:rPr>
+        <w:drawing>
+          <wp:inline distT="0" distB="0" distL="0" distR="0" wp14:anchorId="611F986E" wp14:editId="40D56106">
+            <wp:extent cx="6172200" cy="7825740"/>
+            <wp:effectExtent l="0" t="0" r="0" b="0"/>
+            <wp:docPr id="5" name="Picture 5"/>
+            <wp:cNvGraphicFramePr>
+              <a:graphicFrameLocks xmlns:a="http://schemas.openxmlformats.org/drawingml/2006/main" noChangeAspect="1"/>
+            </wp:cNvGraphicFramePr>
+            <a:graphic xmlns:a="http://schemas.openxmlformats.org/drawingml/2006/main">
+              <a:graphicData uri="http://schemas.openxmlformats.org/drawingml/2006/picture">
+                <pic:pic xmlns:pic="http://schemas.openxmlformats.org/drawingml/2006/picture">
+                  <pic:nvPicPr>
+                    <pic:cNvPr id="5" name="Screen Shot 2018-03-19 at 10.52.27 AM.png"/>
+                    <pic:cNvPicPr/>
+                  </pic:nvPicPr>
+                  <pic:blipFill>
+                    <a:blip r:embed="rId32">
+                      <a:extLst>
+                        <a:ext uri="{28A0092B-C50C-407E-A947-70E740481C1C}">
+                          <a14:useLocalDpi xmlns:a14="http://schemas.microsoft.com/office/drawing/2010/main" val="0"/>
+                        </a:ext>
+                      </a:extLst>
+                    </a:blip>
+                    <a:stretch>
+                      <a:fillRect/>
+                    </a:stretch>
+                  </pic:blipFill>
+                  <pic:spPr>
+                    <a:xfrm>
+                      <a:off x="0" y="0"/>
+                      <a:ext cx="6172200" cy="7825740"/>
+                    </a:xfrm>
+                    <a:prstGeom prst="rect">
+                      <a:avLst/>
+                    </a:prstGeom>
+                  </pic:spPr>
+                </pic:pic>
+              </a:graphicData>
+            </a:graphic>
+          </wp:inline>
+        </w:drawing>
+      </w:r>
+    </w:p>
+    <w:p>
+      <w:pPr>
+        <w:pStyle w:val="ListNumber"/>
+        <w:numPr>
+          <w:ilvl w:val="0"/>
+          <w:numId w:val="13"/>
+        </w:numPr>
+        <w:spacing w:after="100"/>
+      </w:pPr>
+      <w:r>
+        <w:lastRenderedPageBreak/>
+        <w:t>Once complete, you can</w:t>
+      </w:r>
+      <w:r>
+        <w:t xml:space="preserve"> cancel out of the ‘Create project’ dialog and</w:t>
+      </w:r>
+      <w:r>
+        <w:t xml:space="preserve"> continue with the </w:t>
+      </w:r>
+      <w:proofErr w:type="spellStart"/>
+      <w:r>
+        <w:t>QuickStart</w:t>
+      </w:r>
+      <w:proofErr w:type="spellEnd"/>
+    </w:p>
+    <w:p>
+      <w:pPr>
+        <w:pStyle w:val="ListNumber"/>
+        <w:numPr>
+          <w:ilvl w:val="0"/>
+          <w:numId w:val="0"/>
+        </w:numPr>
+        <w:spacing w:after="100"/>
+        <w:ind w:left="360" w:hanging="360"/>
+      </w:pPr>
+    </w:p>
+    <w:p>
+      <w:pPr>
+        <w:pStyle w:val="Heading3"/>
+        <w:spacing w:after="100"/>
+      </w:pPr>
+      <w:r>
+        <w:t>Step 2</w:t>
+      </w:r>
+      <w:r>
+        <w:t>. Launch the</w:t>
+      </w:r>
+      <w:r>
+        <w:t xml:space="preserve"> Quick Start</w:t>
+      </w:r>
+      <w:bookmarkEnd w:id="27"/>
+    </w:p>
+    <w:bookmarkEnd w:id="28"/>
+    <w:bookmarkEnd w:id="29"/>
+    <w:p>
+      <w:pPr>
+        <w:pStyle w:val="Alert"/>
+      </w:pPr>
+      <w:r>
+        <w:rPr>
+          <w:b/>
+        </w:rPr>
+        <w:t>Note</w:t>
+      </w:r>
+      <w:r>
+        <w:t xml:space="preserve">    </w:t>
+      </w:r>
+      <w:r>
+        <w:t xml:space="preserve">You are responsible for the cost of the AWS services used </w:t>
+      </w:r>
+      <w:r>
+        <w:t>while running this Quick Start reference d</w:t>
+      </w:r>
+      <w:r>
+        <w:t xml:space="preserve">eployment. </w:t>
+      </w:r>
+      <w:r>
+        <w:t xml:space="preserve">There is no additional cost for using this Quick Start. </w:t>
+      </w:r>
+      <w:r>
+        <w:t>For full details, see the pricing pages for each AWS service you will be using in this Quick Start. Prices are</w:t>
+      </w:r>
+      <w:r>
+        <w:t xml:space="preserve"> subject</w:t>
+      </w:r>
+      <w:r>
+        <w:t xml:space="preserve"> to change.</w:t>
+      </w:r>
+    </w:p>
+    <w:p>
+      <w:pPr>
+        <w:pStyle w:val="ListNumber"/>
+        <w:keepNext/>
+        <w:numPr>
+          <w:ilvl w:val="0"/>
+          <w:numId w:val="13"/>
+        </w:numPr>
+        <w:spacing w:after="320"/>
+      </w:pPr>
+      <w:bookmarkStart w:id="30" w:name="OLE_LINK15"/>
+      <w:bookmarkStart w:id="31" w:name="OLE_LINK16"/>
+      <w:r>
         <w:t>Choose one of the following options to l</w:t>
       </w:r>
       <w:r>
-        <w:t>aunch the AWS CloudFormation template</w:t>
+        <w:t xml:space="preserve">aunch the AWS </w:t>
+      </w:r>
+      <w:proofErr w:type="spellStart"/>
+      <w:r>
+        <w:t>CloudFormation</w:t>
+      </w:r>
+      <w:proofErr w:type="spellEnd"/>
+      <w:r>
+        <w:t xml:space="preserve"> template</w:t>
       </w:r>
       <w:r>
         <w:t xml:space="preserve"> into your AWS account. For help choosing an option, see </w:t>
@@ -3532,16 +4090,16 @@
       <w:r>
         <w:t xml:space="preserve"> earlier in this guide</w:t>
       </w:r>
-      <w:commentRangeStart w:id="29"/>
+      <w:commentRangeStart w:id="32"/>
       <w:r>
         <w:t>.</w:t>
       </w:r>
-      <w:commentRangeEnd w:id="29"/>
+      <w:commentRangeEnd w:id="32"/>
       <w:r>
         <w:rPr>
           <w:rStyle w:val="CommentReference"/>
         </w:rPr>
-        <w:commentReference w:id="29"/>
+        <w:commentReference w:id="32"/>
       </w:r>
     </w:p>
     <w:tbl>
@@ -3575,6 +4133,8 @@
             <w:tcW w:w="3184" w:type="dxa"/>
             <w:shd w:val="clear" w:color="auto" w:fill="DBE5F1" w:themeFill="accent1" w:themeFillTint="33"/>
           </w:tcPr>
+          <w:bookmarkEnd w:id="30"/>
+          <w:bookmarkEnd w:id="31"/>
           <w:p>
             <w:pPr>
               <w:pStyle w:val="Tabletext"/>
@@ -3641,7 +4201,7 @@
                                       </w14:props3d>
                                     </w:rPr>
                                   </w:pPr>
-                                  <w:hyperlink r:id="rId30" w:anchor="cstack=sn%7EOracle-Database%7Cturl%7Ehttps://s3.amazonaws.com/quickstart-reference/" w:history="1">
+                                  <w:hyperlink r:id="rId33" w:anchor="cstack=sn%7EOracle-Database%7Cturl%7Ehttps://s3.amazonaws.com/quickstart-reference/" w:history="1">
                                     <w:r>
                                       <w:rPr>
                                         <w:rStyle w:val="Hyperlink"/>
@@ -3695,7 +4255,7 @@
                                 </w14:props3d>
                               </w:rPr>
                             </w:pPr>
-                            <w:hyperlink r:id="rId31" w:anchor="cstack=sn%7EOracle-Database%7Cturl%7Ehttps://s3.amazonaws.com/quickstart-reference/" w:history="1">
+                            <w:hyperlink r:id="rId34" w:anchor="cstack=sn%7EOracle-Database%7Cturl%7Ehttps://s3.amazonaws.com/quickstart-reference/" w:history="1">
                               <w:r>
                                 <w:rPr>
                                   <w:rStyle w:val="Hyperlink"/>
@@ -3831,7 +4391,7 @@
                                       </w14:props3d>
                                     </w:rPr>
                                   </w:pPr>
-                                  <w:hyperlink r:id="rId32" w:anchor="cstack=sn%7EOracle-Database%7Cturl%7Ehttps://s3.amazonaws.com/quickstart-reference/" w:history="1">
+                                  <w:hyperlink r:id="rId35" w:anchor="cstack=sn%7EOracle-Database%7Cturl%7Ehttps://s3.amazonaws.com/quickstart-reference/" w:history="1">
                                     <w:r>
                                       <w:rPr>
                                         <w:rStyle w:val="Hyperlink"/>
@@ -3885,7 +4445,7 @@
                                 </w14:props3d>
                               </w:rPr>
                             </w:pPr>
-                            <w:hyperlink r:id="rId33" w:anchor="cstack=sn%7EOracle-Database%7Cturl%7Ehttps://s3.amazonaws.com/quickstart-reference/" w:history="1">
+                            <w:hyperlink r:id="rId36" w:anchor="cstack=sn%7EOracle-Database%7Cturl%7Ehttps://s3.amazonaws.com/quickstart-reference/" w:history="1">
                               <w:r>
                                 <w:rPr>
                                   <w:rStyle w:val="Hyperlink"/>
@@ -3980,7 +4540,7 @@
       <w:r>
         <w:t xml:space="preserve"> into an existing VPC, make sure that your VPC has two private subnets in different Availability Zones for the database instances. These subnets require </w:t>
       </w:r>
-      <w:hyperlink r:id="rId34" w:tgtFrame="_blank" w:history="1">
+      <w:hyperlink r:id="rId37" w:tgtFrame="_blank" w:history="1">
         <w:r>
           <w:rPr>
             <w:rStyle w:val="Hyperlink"/>
@@ -4003,7 +4563,7 @@
       <w:r>
         <w:t xml:space="preserve">also need the domain name option configured in the DHCP options as explained in the </w:t>
       </w:r>
-      <w:hyperlink r:id="rId35" w:tgtFrame="_blank" w:history="1">
+      <w:hyperlink r:id="rId38" w:tgtFrame="_blank" w:history="1">
         <w:r>
           <w:rPr>
             <w:rStyle w:val="Hyperlink"/>
@@ -4058,7 +4618,15 @@
         <w:t>upper</w:t>
       </w:r>
       <w:r>
-        <w:t xml:space="preserve">-right corner of the navigation bar, and change it if necessary. This is where the network infrastructure </w:t>
+        <w:t xml:space="preserve">-right corner of the navigation </w:t>
+      </w:r>
+      <w:proofErr w:type="gramStart"/>
+      <w:r>
+        <w:t>bar, and</w:t>
+      </w:r>
+      <w:proofErr w:type="gramEnd"/>
+      <w:r>
+        <w:t xml:space="preserve"> change it if necessary. This is where the network infrastructure </w:t>
       </w:r>
       <w:r>
         <w:t xml:space="preserve">for </w:t>
@@ -4090,16 +4658,16 @@
       <w:r>
         <w:t>egion by default.</w:t>
       </w:r>
-      <w:commentRangeStart w:id="30"/>
+      <w:commentRangeStart w:id="33"/>
       <w:r>
         <w:t xml:space="preserve"> </w:t>
       </w:r>
-      <w:commentRangeEnd w:id="30"/>
+      <w:commentRangeEnd w:id="33"/>
       <w:r>
         <w:rPr>
           <w:rStyle w:val="CommentReference"/>
         </w:rPr>
-        <w:commentReference w:id="30"/>
+        <w:commentReference w:id="33"/>
       </w:r>
     </w:p>
     <w:p>
@@ -4150,7 +4718,6 @@
         </w:numPr>
       </w:pPr>
       <w:r>
-        <w:lastRenderedPageBreak/>
         <w:t xml:space="preserve">On the </w:t>
       </w:r>
       <w:r>
@@ -4300,8 +4867,8 @@
           <w:color w:val="E36C0A" w:themeColor="accent6" w:themeShade="BF"/>
         </w:rPr>
       </w:pPr>
-      <w:bookmarkStart w:id="31" w:name="sc1"/>
-      <w:bookmarkEnd w:id="31"/>
+      <w:bookmarkStart w:id="34" w:name="sc1"/>
+      <w:bookmarkEnd w:id="34"/>
       <w:r>
         <w:rPr>
           <w:b/>
@@ -4338,7 +4905,7 @@
           <w:szCs w:val="22"/>
         </w:rPr>
       </w:pPr>
-      <w:hyperlink r:id="rId36" w:history="1">
+      <w:hyperlink r:id="rId39" w:history="1">
         <w:r>
           <w:rPr>
             <w:rStyle w:val="Hyperlink"/>
@@ -4356,8 +4923,8 @@
           <w:i/>
         </w:rPr>
       </w:pPr>
-      <w:bookmarkStart w:id="32" w:name="sc2"/>
-      <w:bookmarkEnd w:id="32"/>
+      <w:bookmarkStart w:id="35" w:name="sc2"/>
+      <w:bookmarkEnd w:id="35"/>
       <w:r>
         <w:rPr>
           <w:i/>
@@ -4384,7 +4951,23 @@
           <w:i/>
           <w:color w:val="A6A6A6" w:themeColor="background1" w:themeShade="A6"/>
         </w:rPr>
-        <w:t xml:space="preserve"> similar functionality in your CloudFormation templates.</w:t>
+        <w:t xml:space="preserve"> similar functionality in your </w:t>
+      </w:r>
+      <w:proofErr w:type="spellStart"/>
+      <w:r>
+        <w:rPr>
+          <w:i/>
+          <w:color w:val="A6A6A6" w:themeColor="background1" w:themeShade="A6"/>
+        </w:rPr>
+        <w:t>CloudFormation</w:t>
+      </w:r>
+      <w:proofErr w:type="spellEnd"/>
+      <w:r>
+        <w:rPr>
+          <w:i/>
+          <w:color w:val="A6A6A6" w:themeColor="background1" w:themeShade="A6"/>
+        </w:rPr>
+        <w:t xml:space="preserve"> templates.</w:t>
       </w:r>
       <w:r>
         <w:rPr>
@@ -4393,7 +4976,7 @@
           <w:color w:val="A6A6A6" w:themeColor="background1" w:themeShade="A6"/>
           <w:kern w:val="28"/>
         </w:rPr>
-        <w:commentReference w:id="33"/>
+        <w:commentReference w:id="36"/>
       </w:r>
       <w:r>
         <w:rPr>
@@ -4499,7 +5082,21 @@
               <w:rPr>
                 <w:b w:val="0"/>
               </w:rPr>
-              <w:t>(AvailabilityZones)</w:t>
+              <w:t>(</w:t>
+            </w:r>
+            <w:proofErr w:type="spellStart"/>
+            <w:r>
+              <w:rPr>
+                <w:b w:val="0"/>
+              </w:rPr>
+              <w:t>AvailabilityZones</w:t>
+            </w:r>
+            <w:proofErr w:type="spellEnd"/>
+            <w:r>
+              <w:rPr>
+                <w:b w:val="0"/>
+              </w:rPr>
+              <w:t>)</w:t>
             </w:r>
           </w:p>
         </w:tc>
@@ -4733,8 +5330,13 @@
             <w:pPr>
               <w:pStyle w:val="Tabletext"/>
             </w:pPr>
-            <w:r>
-              <w:t>Public  Subnet 1 CIDR</w:t>
+            <w:proofErr w:type="gramStart"/>
+            <w:r>
+              <w:t>Public  Subnet</w:t>
+            </w:r>
+            <w:proofErr w:type="gramEnd"/>
+            <w:r>
+              <w:t xml:space="preserve"> 1 CIDR</w:t>
             </w:r>
             <w:r>
               <w:br/>
@@ -4862,7 +5464,21 @@
               <w:rPr>
                 <w:b w:val="0"/>
               </w:rPr>
-              <w:t>(AccessCIDR)</w:t>
+              <w:t>(</w:t>
+            </w:r>
+            <w:proofErr w:type="spellStart"/>
+            <w:r>
+              <w:rPr>
+                <w:b w:val="0"/>
+              </w:rPr>
+              <w:t>AccessCIDR</w:t>
+            </w:r>
+            <w:proofErr w:type="spellEnd"/>
+            <w:r>
+              <w:rPr>
+                <w:b w:val="0"/>
+              </w:rPr>
+              <w:t>)</w:t>
             </w:r>
           </w:p>
         </w:tc>
@@ -5006,7 +5622,21 @@
               <w:rPr>
                 <w:b w:val="0"/>
               </w:rPr>
-              <w:t>(KeyPairName)</w:t>
+              <w:t>(</w:t>
+            </w:r>
+            <w:proofErr w:type="spellStart"/>
+            <w:r>
+              <w:rPr>
+                <w:b w:val="0"/>
+              </w:rPr>
+              <w:t>KeyPairName</w:t>
+            </w:r>
+            <w:proofErr w:type="spellEnd"/>
+            <w:r>
+              <w:rPr>
+                <w:b w:val="0"/>
+              </w:rPr>
+              <w:t>)</w:t>
             </w:r>
           </w:p>
         </w:tc>
@@ -5046,11 +5676,7 @@
               <w:t>A p</w:t>
             </w:r>
             <w:r>
-              <w:t xml:space="preserve">ublic/private key pair, which allows you to connect securely to your instance after it launches. When you created an AWS </w:t>
-            </w:r>
-            <w:r>
-              <w:lastRenderedPageBreak/>
-              <w:t>account, this is the key pair you created in your preferred region.</w:t>
+              <w:t>ublic/private key pair, which allows you to connect securely to your instance after it launches. When you created an AWS account, this is the key pair you created in your preferred region.</w:t>
             </w:r>
           </w:p>
         </w:tc>
@@ -5176,8 +5802,13 @@
                 <w:color w:val="FF0000"/>
               </w:rPr>
             </w:pPr>
-            <w:r>
-              <w:t>quickstart-reference</w:t>
+            <w:proofErr w:type="spellStart"/>
+            <w:r>
+              <w:t>quickstart</w:t>
+            </w:r>
+            <w:proofErr w:type="spellEnd"/>
+            <w:r>
+              <w:t>-reference</w:t>
             </w:r>
           </w:p>
         </w:tc>
@@ -5268,8 +5899,21 @@
               <w:pStyle w:val="Tabletext"/>
               <w:cnfStyle w:val="000000000000" w:firstRow="0" w:lastRow="0" w:firstColumn="0" w:lastColumn="0" w:oddVBand="0" w:evenVBand="0" w:oddHBand="0" w:evenHBand="0" w:firstRowFirstColumn="0" w:firstRowLastColumn="0" w:lastRowFirstColumn="0" w:lastRowLastColumn="0"/>
             </w:pPr>
-            <w:r>
-              <w:t>atlassian/bitbucket/latest</w:t>
+            <w:proofErr w:type="spellStart"/>
+            <w:r>
+              <w:t>atlassian</w:t>
+            </w:r>
+            <w:proofErr w:type="spellEnd"/>
+            <w:r>
+              <w:t>/</w:t>
+            </w:r>
+            <w:proofErr w:type="spellStart"/>
+            <w:r>
+              <w:t>bitbucket</w:t>
+            </w:r>
+            <w:proofErr w:type="spellEnd"/>
+            <w:r>
+              <w:t>/latest</w:t>
             </w:r>
             <w:r>
               <w:t>/</w:t>
@@ -5294,7 +5938,7 @@
               </w:rPr>
               <w:t xml:space="preserve">The </w:t>
             </w:r>
-            <w:hyperlink r:id="rId37" w:history="1">
+            <w:hyperlink r:id="rId40" w:history="1">
               <w:r>
                 <w:rPr>
                   <w:rStyle w:val="Hyperlink"/>
@@ -5406,7 +6050,7 @@
           <w:rStyle w:val="Hyperlink"/>
         </w:rPr>
       </w:pPr>
-      <w:hyperlink r:id="rId38" w:history="1">
+      <w:hyperlink r:id="rId41" w:history="1">
         <w:r>
           <w:rPr>
             <w:rStyle w:val="Hyperlink"/>
@@ -5448,7 +6092,23 @@
           <w:i/>
           <w:color w:val="A6A6A6" w:themeColor="background1" w:themeShade="A6"/>
         </w:rPr>
-        <w:t xml:space="preserve"> similar functionality in your CloudFormation templates.</w:t>
+        <w:t xml:space="preserve"> similar functionality in your </w:t>
+      </w:r>
+      <w:proofErr w:type="spellStart"/>
+      <w:r>
+        <w:rPr>
+          <w:i/>
+          <w:color w:val="A6A6A6" w:themeColor="background1" w:themeShade="A6"/>
+        </w:rPr>
+        <w:t>CloudFormation</w:t>
+      </w:r>
+      <w:proofErr w:type="spellEnd"/>
+      <w:r>
+        <w:rPr>
+          <w:i/>
+          <w:color w:val="A6A6A6" w:themeColor="background1" w:themeShade="A6"/>
+        </w:rPr>
+        <w:t xml:space="preserve"> templates.</w:t>
       </w:r>
       <w:r>
         <w:rPr>
@@ -5464,7 +6124,7 @@
           <w:color w:val="A6A6A6" w:themeColor="background1" w:themeShade="A6"/>
           <w:kern w:val="28"/>
         </w:rPr>
-        <w:commentReference w:id="34"/>
+        <w:commentReference w:id="37"/>
       </w:r>
     </w:p>
     <w:p>
@@ -5778,6 +6438,7 @@
               </w:rPr>
               <w:t>(</w:t>
             </w:r>
+            <w:proofErr w:type="spellStart"/>
             <w:r>
               <w:rPr>
                 <w:b w:val="0"/>
@@ -5785,6 +6446,7 @@
               </w:rPr>
               <w:t>BastionSecurityGroupID</w:t>
             </w:r>
+            <w:proofErr w:type="spellEnd"/>
             <w:r>
               <w:rPr>
                 <w:b w:val="0"/>
@@ -5930,12 +6592,21 @@
               </w:rPr>
               <w:t>(</w:t>
             </w:r>
+            <w:proofErr w:type="spellStart"/>
             <w:r>
               <w:rPr>
                 <w:b w:val="0"/>
                 <w:color w:val="000000"/>
               </w:rPr>
-              <w:t>KeyPairName)</w:t>
+              <w:t>KeyPairName</w:t>
+            </w:r>
+            <w:proofErr w:type="spellEnd"/>
+            <w:r>
+              <w:rPr>
+                <w:b w:val="0"/>
+                <w:color w:val="000000"/>
+              </w:rPr>
+              <w:t>)</w:t>
             </w:r>
           </w:p>
         </w:tc>
@@ -5975,11 +6646,7 @@
               <w:t>A p</w:t>
             </w:r>
             <w:r>
-              <w:t xml:space="preserve">ublic/private key pair, which allows you to connect securely to your instance after it launches. When you created an AWS </w:t>
-            </w:r>
-            <w:r>
-              <w:lastRenderedPageBreak/>
-              <w:t>account, this is the key pair you created in your preferred region.</w:t>
+              <w:t>ublic/private key pair, which allows you to connect securely to your instance after it launches. When you created an AWS account, this is the key pair you created in your preferred region.</w:t>
             </w:r>
           </w:p>
         </w:tc>
@@ -5995,7 +6662,6 @@
         <w:spacing w:before="280"/>
       </w:pPr>
       <w:r>
-        <w:lastRenderedPageBreak/>
         <w:t xml:space="preserve">On the </w:t>
       </w:r>
       <w:r>
@@ -6007,7 +6673,7 @@
       <w:r>
         <w:t xml:space="preserve"> page, you can </w:t>
       </w:r>
-      <w:hyperlink r:id="rId39" w:history="1">
+      <w:hyperlink r:id="rId42" w:history="1">
         <w:r>
           <w:rPr>
             <w:rStyle w:val="Hyperlink"/>
@@ -6024,7 +6690,7 @@
       <w:r>
         <w:t xml:space="preserve"> and </w:t>
       </w:r>
-      <w:hyperlink r:id="rId40" w:history="1">
+      <w:hyperlink r:id="rId43" w:history="1">
         <w:r>
           <w:rPr>
             <w:rStyle w:val="Hyperlink"/>
@@ -6054,6 +6720,7 @@
         </w:numPr>
       </w:pPr>
       <w:r>
+        <w:lastRenderedPageBreak/>
         <w:t xml:space="preserve">On the </w:t>
       </w:r>
       <w:r>
@@ -6153,23 +6820,23 @@
       <w:r>
         <w:t xml:space="preserve"> tab for the stack to view the resources that were created</w:t>
       </w:r>
-      <w:commentRangeStart w:id="35"/>
+      <w:commentRangeStart w:id="38"/>
       <w:r>
         <w:t>.</w:t>
       </w:r>
-      <w:commentRangeEnd w:id="35"/>
+      <w:commentRangeEnd w:id="38"/>
       <w:r>
         <w:rPr>
           <w:rStyle w:val="CommentReference"/>
         </w:rPr>
-        <w:commentReference w:id="35"/>
+        <w:commentReference w:id="38"/>
       </w:r>
     </w:p>
     <w:p>
       <w:pPr>
         <w:pStyle w:val="Heading3"/>
       </w:pPr>
-      <w:bookmarkStart w:id="36" w:name="_Toc507047608"/>
+      <w:bookmarkStart w:id="39" w:name="_Toc507047608"/>
       <w:r>
         <w:t>Step 4</w:t>
       </w:r>
@@ -6179,7 +6846,7 @@
       <w:r>
         <w:t>Test the Deployment</w:t>
       </w:r>
-      <w:bookmarkEnd w:id="36"/>
+      <w:bookmarkEnd w:id="39"/>
     </w:p>
     <w:p>
       <w:pPr>
@@ -6231,97 +6898,398 @@
         </w:rPr>
         <w:t xml:space="preserve"> and testing.</w:t>
       </w:r>
-      <w:r>
+    </w:p>
+    <w:p>
+      <w:pPr>
+        <w:spacing w:after="400"/>
+        <w:rPr>
+          <w:color w:val="000000" w:themeColor="text1"/>
+        </w:rPr>
+      </w:pPr>
+      <w:r>
+        <w:rPr>
+          <w:color w:val="000000" w:themeColor="text1"/>
+        </w:rPr>
+        <w:t xml:space="preserve">To access the AWX environment you can access the ALB endpoint created during the deployment – once the ‘migration’ step is complete you can use the AWX credentials defined during your deployment. </w:t>
+      </w:r>
+    </w:p>
+    <w:p>
+      <w:pPr>
+        <w:pStyle w:val="ListParagraph"/>
+        <w:numPr>
+          <w:ilvl w:val="0"/>
+          <w:numId w:val="39"/>
+        </w:numPr>
+        <w:spacing w:after="400"/>
+        <w:rPr>
+          <w:color w:val="000000" w:themeColor="text1"/>
+        </w:rPr>
+      </w:pPr>
+      <w:r>
+        <w:rPr>
+          <w:color w:val="000000" w:themeColor="text1"/>
+        </w:rPr>
+        <w:t xml:space="preserve">Locate the ALB address from the ‘outputs’ section in the </w:t>
+      </w:r>
+      <w:proofErr w:type="spellStart"/>
+      <w:r>
+        <w:rPr>
+          <w:color w:val="000000" w:themeColor="text1"/>
+        </w:rPr>
+        <w:t>CloudFormation</w:t>
+      </w:r>
+      <w:proofErr w:type="spellEnd"/>
+      <w:r>
+        <w:rPr>
+          <w:color w:val="000000" w:themeColor="text1"/>
+        </w:rPr>
+        <w:t xml:space="preserve"> stack.</w:t>
+      </w:r>
+    </w:p>
+    <w:p>
+      <w:pPr>
+        <w:pStyle w:val="ListParagraph"/>
+        <w:numPr>
+          <w:ilvl w:val="0"/>
+          <w:numId w:val="39"/>
+        </w:numPr>
+        <w:spacing w:after="400"/>
+        <w:rPr>
+          <w:color w:val="000000" w:themeColor="text1"/>
+        </w:rPr>
+      </w:pPr>
+      <w:r>
+        <w:rPr>
+          <w:color w:val="000000" w:themeColor="text1"/>
+        </w:rPr>
+        <w:t xml:space="preserve">Using your preferred web browser, browse to the </w:t>
+      </w:r>
+      <w:r>
+        <w:rPr>
+          <w:color w:val="000000" w:themeColor="text1"/>
+        </w:rPr>
+        <w:t xml:space="preserve">ALB </w:t>
+      </w:r>
+      <w:bookmarkStart w:id="40" w:name="_GoBack"/>
+      <w:bookmarkEnd w:id="40"/>
+      <w:r>
+        <w:rPr>
+          <w:color w:val="000000" w:themeColor="text1"/>
+        </w:rPr>
+        <w:t xml:space="preserve">URL from the ‘outputs’ section of the </w:t>
+      </w:r>
+      <w:proofErr w:type="spellStart"/>
+      <w:r>
+        <w:rPr>
+          <w:color w:val="000000" w:themeColor="text1"/>
+        </w:rPr>
+        <w:t>QuickStart</w:t>
+      </w:r>
+      <w:proofErr w:type="spellEnd"/>
+      <w:r>
+        <w:rPr>
+          <w:color w:val="000000" w:themeColor="text1"/>
+        </w:rPr>
+        <w:t xml:space="preserve"> deployment. </w:t>
+      </w:r>
+    </w:p>
+    <w:p>
+      <w:pPr>
+        <w:pStyle w:val="ListParagraph"/>
+        <w:numPr>
+          <w:ilvl w:val="0"/>
+          <w:numId w:val="39"/>
+        </w:numPr>
+        <w:spacing w:after="400"/>
+        <w:rPr>
+          <w:color w:val="000000" w:themeColor="text1"/>
+        </w:rPr>
+      </w:pPr>
+      <w:r>
+        <w:rPr>
+          <w:color w:val="000000" w:themeColor="text1"/>
+        </w:rPr>
+        <w:t>You will see the ‘AWX’ migration screen while the setup is being finalized.</w:t>
+      </w:r>
+      <w:r>
+        <w:rPr>
+          <w:noProof/>
+          <w:color w:val="000000" w:themeColor="text1"/>
+        </w:rPr>
+        <w:drawing>
+          <wp:inline distT="0" distB="0" distL="0" distR="0" wp14:anchorId="107ADD32" wp14:editId="66D2A3AE">
+            <wp:extent cx="6172200" cy="1738630"/>
+            <wp:effectExtent l="0" t="0" r="0" b="1270"/>
+            <wp:docPr id="8" name="Picture 8"/>
+            <wp:cNvGraphicFramePr>
+              <a:graphicFrameLocks xmlns:a="http://schemas.openxmlformats.org/drawingml/2006/main" noChangeAspect="1"/>
+            </wp:cNvGraphicFramePr>
+            <a:graphic xmlns:a="http://schemas.openxmlformats.org/drawingml/2006/main">
+              <a:graphicData uri="http://schemas.openxmlformats.org/drawingml/2006/picture">
+                <pic:pic xmlns:pic="http://schemas.openxmlformats.org/drawingml/2006/picture">
+                  <pic:nvPicPr>
+                    <pic:cNvPr id="8" name="Screen Shot 2018-03-19 at 3.05.33 PM.png"/>
+                    <pic:cNvPicPr/>
+                  </pic:nvPicPr>
+                  <pic:blipFill>
+                    <a:blip r:embed="rId44" cstate="print">
+                      <a:extLst>
+                        <a:ext uri="{28A0092B-C50C-407E-A947-70E740481C1C}">
+                          <a14:useLocalDpi xmlns:a14="http://schemas.microsoft.com/office/drawing/2010/main" val="0"/>
+                        </a:ext>
+                      </a:extLst>
+                    </a:blip>
+                    <a:stretch>
+                      <a:fillRect/>
+                    </a:stretch>
+                  </pic:blipFill>
+                  <pic:spPr>
+                    <a:xfrm>
+                      <a:off x="0" y="0"/>
+                      <a:ext cx="6172200" cy="1738630"/>
+                    </a:xfrm>
+                    <a:prstGeom prst="rect">
+                      <a:avLst/>
+                    </a:prstGeom>
+                  </pic:spPr>
+                </pic:pic>
+              </a:graphicData>
+            </a:graphic>
+          </wp:inline>
+        </w:drawing>
+      </w:r>
+    </w:p>
+    <w:p>
+      <w:pPr>
+        <w:pStyle w:val="ListParagraph"/>
+        <w:numPr>
+          <w:ilvl w:val="0"/>
+          <w:numId w:val="39"/>
+        </w:numPr>
+        <w:spacing w:after="400"/>
+        <w:rPr>
+          <w:color w:val="000000" w:themeColor="text1"/>
+        </w:rPr>
+      </w:pPr>
+      <w:r>
+        <w:rPr>
+          <w:color w:val="000000" w:themeColor="text1"/>
+        </w:rPr>
+        <w:lastRenderedPageBreak/>
+        <w:t>Once this process is complete, you will be presented with the login page.</w:t>
+      </w:r>
+      <w:r>
+        <w:rPr>
+          <w:noProof/>
+          <w:color w:val="000000" w:themeColor="text1"/>
+        </w:rPr>
+        <w:drawing>
+          <wp:inline distT="0" distB="0" distL="0" distR="0" wp14:anchorId="6921150D" wp14:editId="29291988">
+            <wp:extent cx="6172200" cy="3140075"/>
+            <wp:effectExtent l="0" t="0" r="0" b="0"/>
+            <wp:docPr id="9" name="Picture 9"/>
+            <wp:cNvGraphicFramePr>
+              <a:graphicFrameLocks xmlns:a="http://schemas.openxmlformats.org/drawingml/2006/main" noChangeAspect="1"/>
+            </wp:cNvGraphicFramePr>
+            <a:graphic xmlns:a="http://schemas.openxmlformats.org/drawingml/2006/main">
+              <a:graphicData uri="http://schemas.openxmlformats.org/drawingml/2006/picture">
+                <pic:pic xmlns:pic="http://schemas.openxmlformats.org/drawingml/2006/picture">
+                  <pic:nvPicPr>
+                    <pic:cNvPr id="9" name="Screen Shot 2018-03-19 at 3.09.05 PM.png"/>
+                    <pic:cNvPicPr/>
+                  </pic:nvPicPr>
+                  <pic:blipFill>
+                    <a:blip r:embed="rId45" cstate="print">
+                      <a:extLst>
+                        <a:ext uri="{28A0092B-C50C-407E-A947-70E740481C1C}">
+                          <a14:useLocalDpi xmlns:a14="http://schemas.microsoft.com/office/drawing/2010/main" val="0"/>
+                        </a:ext>
+                      </a:extLst>
+                    </a:blip>
+                    <a:stretch>
+                      <a:fillRect/>
+                    </a:stretch>
+                  </pic:blipFill>
+                  <pic:spPr>
+                    <a:xfrm>
+                      <a:off x="0" y="0"/>
+                      <a:ext cx="6172200" cy="3140075"/>
+                    </a:xfrm>
+                    <a:prstGeom prst="rect">
+                      <a:avLst/>
+                    </a:prstGeom>
+                  </pic:spPr>
+                </pic:pic>
+              </a:graphicData>
+            </a:graphic>
+          </wp:inline>
+        </w:drawing>
+      </w:r>
+    </w:p>
+    <w:p>
+      <w:pPr>
+        <w:pStyle w:val="ListParagraph"/>
+        <w:numPr>
+          <w:ilvl w:val="0"/>
+          <w:numId w:val="39"/>
+        </w:numPr>
+        <w:spacing w:after="400"/>
+        <w:rPr>
+          <w:color w:val="000000" w:themeColor="text1"/>
+        </w:rPr>
+      </w:pPr>
+      <w:r>
+        <w:rPr>
+          <w:color w:val="000000" w:themeColor="text1"/>
+        </w:rPr>
+        <w:t xml:space="preserve">Use the AWX username/password you specified during the </w:t>
+      </w:r>
+      <w:proofErr w:type="spellStart"/>
+      <w:r>
+        <w:rPr>
+          <w:color w:val="000000" w:themeColor="text1"/>
+        </w:rPr>
+        <w:t>QuickStart</w:t>
+      </w:r>
+      <w:proofErr w:type="spellEnd"/>
+      <w:r>
+        <w:rPr>
+          <w:color w:val="000000" w:themeColor="text1"/>
+        </w:rPr>
+        <w:t xml:space="preserve"> launch steps (default AWX username is admin). </w:t>
+      </w:r>
+      <w:r>
+        <w:rPr>
+          <w:noProof/>
+          <w:color w:val="000000" w:themeColor="text1"/>
+        </w:rPr>
+        <w:drawing>
+          <wp:inline distT="0" distB="0" distL="0" distR="0" wp14:anchorId="65B289B9" wp14:editId="5DE4CBCC">
+            <wp:extent cx="6172200" cy="3702050"/>
+            <wp:effectExtent l="0" t="0" r="0" b="6350"/>
+            <wp:docPr id="10" name="Picture 10"/>
+            <wp:cNvGraphicFramePr>
+              <a:graphicFrameLocks xmlns:a="http://schemas.openxmlformats.org/drawingml/2006/main" noChangeAspect="1"/>
+            </wp:cNvGraphicFramePr>
+            <a:graphic xmlns:a="http://schemas.openxmlformats.org/drawingml/2006/main">
+              <a:graphicData uri="http://schemas.openxmlformats.org/drawingml/2006/picture">
+                <pic:pic xmlns:pic="http://schemas.openxmlformats.org/drawingml/2006/picture">
+                  <pic:nvPicPr>
+                    <pic:cNvPr id="10" name="Screen Shot 2018-03-19 at 3.10.00 PM.png"/>
+                    <pic:cNvPicPr/>
+                  </pic:nvPicPr>
+                  <pic:blipFill>
+                    <a:blip r:embed="rId46" cstate="print">
+                      <a:extLst>
+                        <a:ext uri="{28A0092B-C50C-407E-A947-70E740481C1C}">
+                          <a14:useLocalDpi xmlns:a14="http://schemas.microsoft.com/office/drawing/2010/main" val="0"/>
+                        </a:ext>
+                      </a:extLst>
+                    </a:blip>
+                    <a:stretch>
+                      <a:fillRect/>
+                    </a:stretch>
+                  </pic:blipFill>
+                  <pic:spPr>
+                    <a:xfrm>
+                      <a:off x="0" y="0"/>
+                      <a:ext cx="6172200" cy="3702050"/>
+                    </a:xfrm>
+                    <a:prstGeom prst="rect">
+                      <a:avLst/>
+                    </a:prstGeom>
+                  </pic:spPr>
+                </pic:pic>
+              </a:graphicData>
+            </a:graphic>
+          </wp:inline>
+        </w:drawing>
+      </w:r>
+    </w:p>
+    <w:p>
+      <w:pPr>
+        <w:pStyle w:val="Heading2"/>
+      </w:pPr>
+      <w:bookmarkStart w:id="41" w:name="_Toc507047609"/>
+      <w:r>
+        <w:lastRenderedPageBreak/>
+        <w:t xml:space="preserve">Best Practices </w:t>
+      </w:r>
+      <w:bookmarkStart w:id="42" w:name="OLE_LINK7"/>
+      <w:bookmarkStart w:id="43" w:name="OLE_LINK8"/>
+      <w:r>
+        <w:t xml:space="preserve">Using </w:t>
+      </w:r>
+      <w:bookmarkEnd w:id="42"/>
+      <w:bookmarkEnd w:id="43"/>
+      <w:r>
+        <w:t xml:space="preserve">AWX </w:t>
+      </w:r>
+      <w:r>
+        <w:t xml:space="preserve">on </w:t>
+      </w:r>
+      <w:bookmarkStart w:id="44" w:name="OLE_LINK9"/>
+      <w:bookmarkStart w:id="45" w:name="OLE_LINK10"/>
+      <w:r>
+        <w:t>AWS</w:t>
+      </w:r>
+      <w:bookmarkEnd w:id="41"/>
+      <w:bookmarkEnd w:id="44"/>
+      <w:bookmarkEnd w:id="45"/>
+    </w:p>
+    <w:p>
+      <w:pPr>
+        <w:rPr>
+          <w:i/>
+          <w:color w:val="808080" w:themeColor="background1" w:themeShade="80"/>
+        </w:rPr>
+      </w:pPr>
+      <w:r>
+        <w:rPr>
+          <w:i/>
+          <w:color w:val="808080" w:themeColor="background1" w:themeShade="80"/>
+        </w:rPr>
+        <w:t xml:space="preserve">Provide information about best practices for using the technology on AWS, including considerations such as </w:t>
+      </w:r>
+      <w:r>
+        <w:rPr>
+          <w:i/>
+          <w:color w:val="808080" w:themeColor="background1" w:themeShade="80"/>
+        </w:rPr>
+        <w:t xml:space="preserve">migrating data, </w:t>
+      </w:r>
+      <w:r>
+        <w:rPr>
+          <w:i/>
+          <w:color w:val="808080" w:themeColor="background1" w:themeShade="80"/>
+        </w:rPr>
+        <w:t>backups, ensuring high performance, high availability, etc. Link to software documentation for detailed information.</w:t>
+      </w:r>
+    </w:p>
+    <w:p>
+      <w:pPr>
+        <w:pStyle w:val="Heading2"/>
+      </w:pPr>
+      <w:bookmarkStart w:id="46" w:name="_Toc481076941"/>
+      <w:bookmarkStart w:id="47" w:name="_Toc507047610"/>
+      <w:r>
+        <w:t>Security</w:t>
+      </w:r>
+      <w:bookmarkEnd w:id="46"/>
+      <w:bookmarkEnd w:id="47"/>
+    </w:p>
+    <w:p>
+      <w:pPr>
         <w:rPr>
           <w:i/>
           <w:color w:val="A6A6A6" w:themeColor="background1" w:themeShade="A6"/>
         </w:rPr>
-        <w:t xml:space="preserve"> </w:t>
-      </w:r>
-    </w:p>
-    <w:p>
-      <w:pPr>
-        <w:pStyle w:val="Heading2"/>
-      </w:pPr>
-      <w:bookmarkStart w:id="37" w:name="_Toc507047609"/>
-      <w:r>
-        <w:t xml:space="preserve">Best Practices </w:t>
-      </w:r>
-      <w:bookmarkStart w:id="38" w:name="OLE_LINK7"/>
-      <w:bookmarkStart w:id="39" w:name="OLE_LINK8"/>
-      <w:r>
-        <w:t xml:space="preserve">Using </w:t>
-      </w:r>
-      <w:bookmarkEnd w:id="38"/>
-      <w:bookmarkEnd w:id="39"/>
-      <w:r>
-        <w:t xml:space="preserve">AWX </w:t>
-      </w:r>
-      <w:r>
-        <w:t xml:space="preserve">on </w:t>
-      </w:r>
-      <w:bookmarkStart w:id="40" w:name="OLE_LINK9"/>
-      <w:bookmarkStart w:id="41" w:name="OLE_LINK10"/>
-      <w:r>
-        <w:t>AWS</w:t>
-      </w:r>
-      <w:bookmarkEnd w:id="37"/>
-      <w:bookmarkEnd w:id="40"/>
-      <w:bookmarkEnd w:id="41"/>
-    </w:p>
-    <w:p>
-      <w:pPr>
-        <w:rPr>
-          <w:i/>
-          <w:color w:val="808080" w:themeColor="background1" w:themeShade="80"/>
-        </w:rPr>
-      </w:pPr>
-      <w:r>
-        <w:rPr>
-          <w:i/>
-          <w:color w:val="808080" w:themeColor="background1" w:themeShade="80"/>
-        </w:rPr>
-        <w:t xml:space="preserve">Provide information about best practices for using the technology on AWS, including considerations such as </w:t>
-      </w:r>
-      <w:r>
-        <w:rPr>
-          <w:i/>
-          <w:color w:val="808080" w:themeColor="background1" w:themeShade="80"/>
-        </w:rPr>
-        <w:t xml:space="preserve">migrating data, </w:t>
-      </w:r>
-      <w:r>
-        <w:rPr>
-          <w:i/>
-          <w:color w:val="808080" w:themeColor="background1" w:themeShade="80"/>
-        </w:rPr>
-        <w:t>backups, ensuring high performance, high availability, etc. Link to software documentation for detailed information.</w:t>
-      </w:r>
-    </w:p>
-    <w:p>
-      <w:pPr>
-        <w:pStyle w:val="Heading2"/>
-      </w:pPr>
-      <w:bookmarkStart w:id="42" w:name="_Toc481076941"/>
-      <w:bookmarkStart w:id="43" w:name="_Toc507047610"/>
-      <w:r>
-        <w:t>Security</w:t>
-      </w:r>
-      <w:bookmarkEnd w:id="42"/>
-      <w:bookmarkEnd w:id="43"/>
-    </w:p>
-    <w:p>
-      <w:pPr>
+      </w:pPr>
+      <w:r>
         <w:rPr>
           <w:i/>
           <w:color w:val="A6A6A6" w:themeColor="background1" w:themeShade="A6"/>
         </w:rPr>
-      </w:pPr>
-      <w:r>
-        <w:rPr>
-          <w:i/>
-          <w:color w:val="A6A6A6" w:themeColor="background1" w:themeShade="A6"/>
-        </w:rPr>
         <w:t xml:space="preserve">Discussion of security-related components, considerations, responsibilities, best practices. </w:t>
       </w:r>
     </w:p>
@@ -6332,14 +7300,14 @@
           <w:color w:val="FF0000"/>
         </w:rPr>
       </w:pPr>
-      <w:bookmarkStart w:id="44" w:name="_Toc507047611"/>
+      <w:bookmarkStart w:id="48" w:name="_Toc507047611"/>
       <w:r>
         <w:rPr>
           <w:color w:val="FF0000"/>
         </w:rPr>
         <w:t>&lt;Other Useful Information&gt;</w:t>
       </w:r>
-      <w:bookmarkEnd w:id="44"/>
+      <w:bookmarkEnd w:id="48"/>
       <w:r>
         <w:rPr>
           <w:color w:val="FF0000"/>
@@ -6385,11 +7353,11 @@
         <w:pStyle w:val="Heading2"/>
         <w:keepLines w:val="0"/>
       </w:pPr>
-      <w:bookmarkStart w:id="45" w:name="_Toc507047612"/>
+      <w:bookmarkStart w:id="49" w:name="_Toc507047612"/>
       <w:r>
         <w:t>FAQ</w:t>
       </w:r>
-      <w:bookmarkEnd w:id="45"/>
+      <w:bookmarkEnd w:id="49"/>
     </w:p>
     <w:p>
       <w:pPr>
@@ -6446,7 +7414,15 @@
         <w:t xml:space="preserve"> </w:t>
       </w:r>
       <w:r>
-        <w:t>If AWS CloudFormation fails to create the stack, w</w:t>
+        <w:t xml:space="preserve">If AWS </w:t>
+      </w:r>
+      <w:proofErr w:type="spellStart"/>
+      <w:r>
+        <w:t>CloudFormation</w:t>
+      </w:r>
+      <w:proofErr w:type="spellEnd"/>
+      <w:r>
+        <w:t xml:space="preserve"> fails to create the stack, w</w:t>
       </w:r>
       <w:r>
         <w:t xml:space="preserve">e recommend that you relaunch the template with </w:t>
@@ -6476,7 +7452,15 @@
         <w:t>Advanced</w:t>
       </w:r>
       <w:r>
-        <w:t xml:space="preserve"> in the AWS CloudFormation console, </w:t>
+        <w:t xml:space="preserve"> in the AWS </w:t>
+      </w:r>
+      <w:proofErr w:type="spellStart"/>
+      <w:r>
+        <w:t>CloudFormation</w:t>
+      </w:r>
+      <w:proofErr w:type="spellEnd"/>
+      <w:r>
+        <w:t xml:space="preserve"> console, </w:t>
       </w:r>
       <w:r>
         <w:rPr>
@@ -6509,11 +7493,9 @@
           <w:sz w:val="22"/>
           <w:szCs w:val="22"/>
         </w:rPr>
-        <w:t>%ProgramFiles%\Amazon\EC2ConfigService</w:t>
-      </w:r>
-      <w:r>
-        <w:t xml:space="preserve"> and </w:t>
-      </w:r>
+        <w:t>%</w:t>
+      </w:r>
+      <w:proofErr w:type="spellStart"/>
       <w:r>
         <w:rPr>
           <w:rStyle w:val="HTMLCode"/>
@@ -6521,6 +7503,28 @@
           <w:sz w:val="22"/>
           <w:szCs w:val="22"/>
         </w:rPr>
+        <w:t>ProgramFiles</w:t>
+      </w:r>
+      <w:proofErr w:type="spellEnd"/>
+      <w:r>
+        <w:rPr>
+          <w:rStyle w:val="HTMLCode"/>
+          <w:rFonts w:ascii="Consolas" w:eastAsiaTheme="majorEastAsia" w:hAnsi="Consolas"/>
+          <w:sz w:val="22"/>
+          <w:szCs w:val="22"/>
+        </w:rPr>
+        <w:t>%\Amazon\EC2ConfigService</w:t>
+      </w:r>
+      <w:r>
+        <w:t xml:space="preserve"> and </w:t>
+      </w:r>
+      <w:r>
+        <w:rPr>
+          <w:rStyle w:val="HTMLCode"/>
+          <w:rFonts w:ascii="Consolas" w:eastAsiaTheme="majorEastAsia" w:hAnsi="Consolas"/>
+          <w:sz w:val="22"/>
+          <w:szCs w:val="22"/>
+        </w:rPr>
         <w:t>C:\cfn\log</w:t>
       </w:r>
       <w:r>
@@ -6535,7 +7539,6 @@
         <w:rPr>
           <w:b/>
         </w:rPr>
-        <w:lastRenderedPageBreak/>
         <w:t>Important</w:t>
       </w:r>
       <w:r>
@@ -6582,14 +7585,23 @@
       <w:r>
         <w:t xml:space="preserve">For additional information, see </w:t>
       </w:r>
-      <w:hyperlink r:id="rId41" w:history="1">
+      <w:hyperlink r:id="rId47" w:history="1">
         <w:r>
           <w:rPr>
             <w:rStyle w:val="Hyperlink"/>
             <w:rFonts w:cs="Arial"/>
           </w:rPr>
-          <w:t>Troubleshooting AWS CloudFormation</w:t>
+          <w:t xml:space="preserve">Troubleshooting AWS </w:t>
         </w:r>
+        <w:proofErr w:type="spellStart"/>
+        <w:r>
+          <w:rPr>
+            <w:rStyle w:val="Hyperlink"/>
+            <w:rFonts w:cs="Arial"/>
+          </w:rPr>
+          <w:t>CloudFormation</w:t>
+        </w:r>
+        <w:proofErr w:type="spellEnd"/>
       </w:hyperlink>
       <w:r>
         <w:t xml:space="preserve"> on the AWS </w:t>
@@ -6613,7 +7625,15 @@
         <w:t>Q.</w:t>
       </w:r>
       <w:r>
-        <w:t xml:space="preserve"> I encountered a size limitation error when I deployed the AWS Cloudformation templates.</w:t>
+        <w:t xml:space="preserve"> I encountered a size limitation error when I deployed the AWS </w:t>
+      </w:r>
+      <w:proofErr w:type="spellStart"/>
+      <w:r>
+        <w:t>Cloudformation</w:t>
+      </w:r>
+      <w:proofErr w:type="spellEnd"/>
+      <w:r>
+        <w:t xml:space="preserve"> templates.</w:t>
       </w:r>
     </w:p>
     <w:p>
@@ -6637,9 +7657,17 @@
         <w:t>We recommend that you launch the Quick Start templates from the location we’ve provided or from another S3 bucket. If you deploy the templates from a local copy on your computer or from a non-S3 location, you might encounter template size limitations when you create the stack.</w:t>
       </w:r>
       <w:r>
-        <w:t xml:space="preserve"> For more information about AWS CloudFormation limits, see the </w:t>
-      </w:r>
-      <w:hyperlink r:id="rId42" w:history="1">
+        <w:t xml:space="preserve"> For more information about AWS </w:t>
+      </w:r>
+      <w:proofErr w:type="spellStart"/>
+      <w:r>
+        <w:t>CloudFormation</w:t>
+      </w:r>
+      <w:proofErr w:type="spellEnd"/>
+      <w:r>
+        <w:t xml:space="preserve"> limits, see the </w:t>
+      </w:r>
+      <w:hyperlink r:id="rId48" w:history="1">
         <w:r>
           <w:rPr>
             <w:rStyle w:val="Hyperlink"/>
@@ -6655,11 +7683,16 @@
       <w:pPr>
         <w:pStyle w:val="Heading2"/>
       </w:pPr>
-      <w:bookmarkStart w:id="46" w:name="_Toc507047613"/>
-      <w:r>
-        <w:t>Git Repository</w:t>
-      </w:r>
-      <w:bookmarkEnd w:id="46"/>
+      <w:bookmarkStart w:id="50" w:name="_Toc507047613"/>
+      <w:proofErr w:type="spellStart"/>
+      <w:r>
+        <w:t>Git</w:t>
+      </w:r>
+      <w:proofErr w:type="spellEnd"/>
+      <w:r>
+        <w:t xml:space="preserve"> Repository</w:t>
+      </w:r>
+      <w:bookmarkEnd w:id="50"/>
     </w:p>
     <w:p>
       <w:pPr>
@@ -6670,7 +7703,7 @@
       <w:r>
         <w:t xml:space="preserve">You can visit our </w:t>
       </w:r>
-      <w:hyperlink r:id="rId43" w:history="1">
+      <w:hyperlink r:id="rId49" w:history="1">
         <w:r>
           <w:rPr>
             <w:rStyle w:val="Hyperlink"/>
@@ -6686,11 +7719,11 @@
       <w:pPr>
         <w:pStyle w:val="Heading2"/>
       </w:pPr>
-      <w:bookmarkStart w:id="47" w:name="_Toc507047614"/>
+      <w:bookmarkStart w:id="51" w:name="_Toc507047614"/>
       <w:r>
         <w:t>Additional Resources</w:t>
       </w:r>
-      <w:bookmarkEnd w:id="47"/>
+      <w:bookmarkEnd w:id="51"/>
     </w:p>
     <w:p>
       <w:pPr>
@@ -6743,8 +7776,8 @@
           <w:color w:val="4F81BD"/>
         </w:rPr>
       </w:pPr>
-      <w:bookmarkStart w:id="48" w:name="_Toc470792051"/>
-      <w:bookmarkStart w:id="49" w:name="_Toc470793187"/>
+      <w:bookmarkStart w:id="52" w:name="_Toc470792051"/>
+      <w:bookmarkStart w:id="53" w:name="_Toc470793187"/>
       <w:r>
         <w:rPr>
           <w:b/>
@@ -6756,7 +7789,7 @@
         <w:rPr>
           <w:rStyle w:val="CommentReference"/>
         </w:rPr>
-        <w:commentReference w:id="50"/>
+        <w:commentReference w:id="54"/>
       </w:r>
     </w:p>
     <w:p>
@@ -6764,12 +7797,13 @@
         <w:pStyle w:val="ListBullet"/>
       </w:pPr>
       <w:r>
+        <w:lastRenderedPageBreak/>
         <w:t>Amazon EBS</w:t>
       </w:r>
       <w:r>
         <w:br/>
       </w:r>
-      <w:hyperlink r:id="rId44" w:history="1">
+      <w:hyperlink r:id="rId50" w:history="1">
         <w:r>
           <w:rPr>
             <w:rStyle w:val="Hyperlink"/>
@@ -6791,7 +7825,7 @@
       <w:r>
         <w:br/>
       </w:r>
-      <w:hyperlink r:id="rId45" w:history="1">
+      <w:hyperlink r:id="rId51" w:history="1">
         <w:r>
           <w:rPr>
             <w:rStyle w:val="Hyperlink"/>
@@ -6813,7 +7847,7 @@
       <w:r>
         <w:br/>
       </w:r>
-      <w:hyperlink r:id="rId46" w:history="1">
+      <w:hyperlink r:id="rId52" w:history="1">
         <w:r>
           <w:rPr>
             <w:rStyle w:val="Hyperlink"/>
@@ -6830,12 +7864,17 @@
         <w:pStyle w:val="ListBullet"/>
       </w:pPr>
       <w:r>
-        <w:t>AWS CloudFormation</w:t>
-      </w:r>
+        <w:t xml:space="preserve">AWS </w:t>
+      </w:r>
+      <w:proofErr w:type="spellStart"/>
+      <w:r>
+        <w:t>CloudFormation</w:t>
+      </w:r>
+      <w:proofErr w:type="spellEnd"/>
       <w:r>
         <w:br/>
       </w:r>
-      <w:hyperlink r:id="rId47" w:history="1">
+      <w:hyperlink r:id="rId53" w:history="1">
         <w:r>
           <w:rPr>
             <w:rStyle w:val="Hyperlink"/>
@@ -6879,7 +7918,7 @@
         <w:rPr>
           <w:rStyle w:val="CommentReference"/>
         </w:rPr>
-        <w:commentReference w:id="51"/>
+        <w:commentReference w:id="55"/>
       </w:r>
     </w:p>
     <w:p>
@@ -6898,7 +7937,7 @@
       <w:pPr>
         <w:pStyle w:val="ListBullet"/>
       </w:pPr>
-      <w:hyperlink r:id="rId48" w:history="1">
+      <w:hyperlink r:id="rId54" w:history="1">
         <w:r>
           <w:rPr>
             <w:rStyle w:val="Hyperlink"/>
@@ -6911,7 +7950,7 @@
       <w:pPr>
         <w:pStyle w:val="ListBullet"/>
       </w:pPr>
-      <w:hyperlink r:id="rId49" w:history="1">
+      <w:hyperlink r:id="rId55" w:history="1">
         <w:r>
           <w:rPr>
             <w:rStyle w:val="Hyperlink"/>
@@ -6964,7 +8003,7 @@
       <w:r>
         <w:br/>
       </w:r>
-      <w:hyperlink r:id="rId50" w:history="1">
+      <w:hyperlink r:id="rId56" w:history="1">
         <w:r>
           <w:rPr>
             <w:rStyle w:val="Hyperlink"/>
@@ -6977,13 +8016,12 @@
       <w:pPr>
         <w:pStyle w:val="Heading2"/>
       </w:pPr>
-      <w:bookmarkStart w:id="52" w:name="_Toc507047615"/>
-      <w:commentRangeStart w:id="53"/>
-      <w:r>
-        <w:lastRenderedPageBreak/>
+      <w:bookmarkStart w:id="56" w:name="_Toc507047615"/>
+      <w:commentRangeStart w:id="57"/>
+      <w:r>
         <w:t>Document Revisions</w:t>
       </w:r>
-      <w:commentRangeEnd w:id="53"/>
+      <w:commentRangeEnd w:id="57"/>
       <w:r>
         <w:rPr>
           <w:rStyle w:val="CommentReference"/>
@@ -6991,11 +8029,11 @@
           <w:bCs w:val="0"/>
           <w:color w:val="212120"/>
         </w:rPr>
-        <w:commentReference w:id="53"/>
-      </w:r>
-      <w:bookmarkEnd w:id="48"/>
-      <w:bookmarkEnd w:id="49"/>
+        <w:commentReference w:id="57"/>
+      </w:r>
       <w:bookmarkEnd w:id="52"/>
+      <w:bookmarkEnd w:id="53"/>
+      <w:bookmarkEnd w:id="56"/>
     </w:p>
     <w:tbl>
       <w:tblPr>
@@ -7194,6 +8232,7 @@
         <w:rPr>
           <w:noProof/>
         </w:rPr>
+        <w:lastRenderedPageBreak/>
         <mc:AlternateContent>
           <mc:Choice Requires="wps">
             <w:drawing>
@@ -7329,7 +8368,7 @@
                               </w:rPr>
                               <w:t xml:space="preserve">The software included with this paper is licensed under the Apache License, Version 2.0 (the "License"). You may not use this file except in compliance with the License. A copy of the License is located at </w:t>
                             </w:r>
-                            <w:hyperlink r:id="rId51" w:history="1">
+                            <w:hyperlink r:id="rId57" w:history="1">
                               <w:r>
                                 <w:rPr>
                                   <w:rStyle w:val="Hyperlink"/>
@@ -7464,7 +8503,7 @@
                         </w:rPr>
                         <w:t xml:space="preserve">The software included with this paper is licensed under the Apache License, Version 2.0 (the "License"). You may not use this file except in compliance with the License. A copy of the License is located at </w:t>
                       </w:r>
-                      <w:hyperlink r:id="rId52" w:history="1">
+                      <w:hyperlink r:id="rId58" w:history="1">
                         <w:r>
                           <w:rPr>
                             <w:rStyle w:val="Hyperlink"/>
@@ -7524,7 +8563,7 @@
       <w:pPr>
         <w:pStyle w:val="Heading1"/>
       </w:pPr>
-      <w:bookmarkStart w:id="54" w:name="_Toc507047616"/>
+      <w:bookmarkStart w:id="58" w:name="_Toc507047616"/>
       <w:r>
         <w:lastRenderedPageBreak/>
         <w:t>Style G</w:t>
@@ -7532,7 +8571,7 @@
       <w:r>
         <w:t>uide</w:t>
       </w:r>
-      <w:bookmarkEnd w:id="54"/>
+      <w:bookmarkEnd w:id="58"/>
     </w:p>
     <w:p>
       <w:r>
@@ -7543,11 +8582,11 @@
       <w:pPr>
         <w:pStyle w:val="Heading2"/>
       </w:pPr>
-      <w:bookmarkStart w:id="55" w:name="_Toc507047617"/>
+      <w:bookmarkStart w:id="59" w:name="_Toc507047617"/>
       <w:r>
         <w:t>Terminology and usage</w:t>
       </w:r>
-      <w:bookmarkEnd w:id="55"/>
+      <w:bookmarkEnd w:id="59"/>
     </w:p>
     <w:p>
       <w:pPr>
@@ -7556,7 +8595,7 @@
       <w:r>
         <w:t xml:space="preserve">For a word list and usage guidelines for AWS content, see the </w:t>
       </w:r>
-      <w:hyperlink r:id="rId53" w:history="1">
+      <w:hyperlink r:id="rId59" w:history="1">
         <w:r>
           <w:rPr>
             <w:rStyle w:val="Hyperlink"/>
@@ -7585,7 +8624,7 @@
       <w:r>
         <w:t xml:space="preserve">For AWS service names and allowed variations, see the </w:t>
       </w:r>
-      <w:hyperlink r:id="rId54" w:history="1">
+      <w:hyperlink r:id="rId60" w:history="1">
         <w:r>
           <w:rPr>
             <w:rStyle w:val="Hyperlink"/>
@@ -7613,11 +8652,11 @@
       <w:pPr>
         <w:pStyle w:val="Heading2"/>
       </w:pPr>
-      <w:bookmarkStart w:id="56" w:name="_Toc507047618"/>
+      <w:bookmarkStart w:id="60" w:name="_Toc507047618"/>
       <w:r>
         <w:t>Bullet lists</w:t>
       </w:r>
-      <w:bookmarkEnd w:id="56"/>
+      <w:bookmarkEnd w:id="60"/>
     </w:p>
     <w:p>
       <w:pPr>
@@ -7685,7 +8724,15 @@
         <w:ind w:left="720" w:hanging="360"/>
       </w:pPr>
       <w:r>
-        <w:t>Keep both first-level and second-level lists short.  Three to seven items is a good rule of thumb to follow.</w:t>
+        <w:t xml:space="preserve">Keep both first-level and second-level lists short.  Three to seven items </w:t>
+      </w:r>
+      <w:proofErr w:type="gramStart"/>
+      <w:r>
+        <w:t>is</w:t>
+      </w:r>
+      <w:proofErr w:type="gramEnd"/>
+      <w:r>
+        <w:t xml:space="preserve"> a good rule of thumb to follow.</w:t>
       </w:r>
     </w:p>
     <w:p>
@@ -7702,14 +8749,14 @@
       <w:pPr>
         <w:pStyle w:val="Heading2"/>
       </w:pPr>
-      <w:bookmarkStart w:id="57" w:name="_Toc507047619"/>
+      <w:bookmarkStart w:id="61" w:name="_Toc507047619"/>
       <w:r>
         <w:t>Numbered lists for p</w:t>
       </w:r>
       <w:r>
         <w:t>rocedures</w:t>
       </w:r>
-      <w:bookmarkEnd w:id="57"/>
+      <w:bookmarkEnd w:id="61"/>
     </w:p>
     <w:p>
       <w:pPr>
@@ -7831,12 +8878,12 @@
       <w:pPr>
         <w:pStyle w:val="Heading2"/>
       </w:pPr>
-      <w:bookmarkStart w:id="58" w:name="_Toc507047620"/>
+      <w:bookmarkStart w:id="62" w:name="_Toc507047620"/>
       <w:r>
         <w:lastRenderedPageBreak/>
         <w:t>Tips, Notes, Warnings</w:t>
       </w:r>
-      <w:bookmarkEnd w:id="58"/>
+      <w:bookmarkEnd w:id="62"/>
     </w:p>
     <w:p>
       <w:pPr>
@@ -7885,11 +8932,11 @@
         <w:pStyle w:val="Heading2"/>
         <w:spacing w:before="280"/>
       </w:pPr>
-      <w:bookmarkStart w:id="59" w:name="_Toc507047621"/>
+      <w:bookmarkStart w:id="63" w:name="_Toc507047621"/>
       <w:r>
         <w:t>Figures</w:t>
       </w:r>
-      <w:bookmarkEnd w:id="59"/>
+      <w:bookmarkEnd w:id="63"/>
     </w:p>
     <w:p>
       <w:pPr>
@@ -7955,7 +9002,7 @@
       <w:r>
         <w:t xml:space="preserve">For architecture diagrams, use the </w:t>
       </w:r>
-      <w:hyperlink r:id="rId55" w:history="1">
+      <w:hyperlink r:id="rId61" w:history="1">
         <w:r>
           <w:rPr>
             <w:rStyle w:val="Hyperlink"/>
@@ -7966,7 +9013,7 @@
       <w:r>
         <w:t xml:space="preserve"> or </w:t>
       </w:r>
-      <w:hyperlink r:id="rId56" w:history="1">
+      <w:hyperlink r:id="rId62" w:history="1">
         <w:r>
           <w:rPr>
             <w:rStyle w:val="Hyperlink"/>
@@ -7977,7 +9024,7 @@
       <w:r>
         <w:t xml:space="preserve"> templates we provided, and the </w:t>
       </w:r>
-      <w:hyperlink r:id="rId57" w:history="1">
+      <w:hyperlink r:id="rId63" w:history="1">
         <w:r>
           <w:rPr>
             <w:rStyle w:val="Hyperlink"/>
@@ -7993,11 +9040,11 @@
       <w:pPr>
         <w:pStyle w:val="Heading2"/>
       </w:pPr>
-      <w:bookmarkStart w:id="60" w:name="_Toc507047622"/>
+      <w:bookmarkStart w:id="64" w:name="_Toc507047622"/>
       <w:r>
         <w:t>Tables</w:t>
       </w:r>
-      <w:bookmarkEnd w:id="60"/>
+      <w:bookmarkEnd w:id="64"/>
     </w:p>
     <w:p>
       <w:pPr>
@@ -8500,11 +9547,11 @@
         <w:pStyle w:val="Heading2"/>
         <w:spacing w:before="280"/>
       </w:pPr>
-      <w:bookmarkStart w:id="61" w:name="_Toc507047623"/>
+      <w:bookmarkStart w:id="65" w:name="_Toc507047623"/>
       <w:r>
         <w:t>References</w:t>
       </w:r>
-      <w:bookmarkEnd w:id="61"/>
+      <w:bookmarkEnd w:id="65"/>
     </w:p>
     <w:p>
       <w:pPr>
@@ -8550,7 +9597,7 @@
         </w:rPr>
         <w:t xml:space="preserve">reate a </w:t>
       </w:r>
-      <w:hyperlink r:id="rId58" w:history="1">
+      <w:hyperlink r:id="rId64" w:history="1">
         <w:r>
           <w:rPr>
             <w:rStyle w:val="Hyperlink"/>
@@ -8608,11 +9655,11 @@
       <w:pPr>
         <w:pStyle w:val="Heading2"/>
       </w:pPr>
-      <w:bookmarkStart w:id="62" w:name="_Toc507047624"/>
+      <w:bookmarkStart w:id="66" w:name="_Toc507047624"/>
       <w:r>
         <w:t>Code</w:t>
       </w:r>
-      <w:bookmarkEnd w:id="62"/>
+      <w:bookmarkEnd w:id="66"/>
     </w:p>
     <w:p>
       <w:r>
@@ -8655,7 +9702,15 @@
         <w:pStyle w:val="CodeSnippet"/>
       </w:pPr>
       <w:r>
-        <w:t xml:space="preserve">   "GovCloudCondition": {</w:t>
+        <w:t xml:space="preserve">   "</w:t>
+      </w:r>
+      <w:proofErr w:type="spellStart"/>
+      <w:r>
+        <w:t>GovCloudCondition</w:t>
+      </w:r>
+      <w:proofErr w:type="spellEnd"/>
+      <w:r>
+        <w:t>": {</w:t>
       </w:r>
     </w:p>
     <w:p>
@@ -8663,7 +9718,20 @@
         <w:pStyle w:val="CodeSnippet"/>
       </w:pPr>
       <w:r>
-        <w:t xml:space="preserve">      "Fn::Equals": [</w:t>
+        <w:t xml:space="preserve">      "</w:t>
+      </w:r>
+      <w:proofErr w:type="spellStart"/>
+      <w:proofErr w:type="gramStart"/>
+      <w:r>
+        <w:t>Fn</w:t>
+      </w:r>
+      <w:proofErr w:type="spellEnd"/>
+      <w:r>
+        <w:t>::</w:t>
+      </w:r>
+      <w:proofErr w:type="gramEnd"/>
+      <w:r>
+        <w:t>Equals": [</w:t>
       </w:r>
     </w:p>
     <w:p>
@@ -8679,7 +9747,15 @@
         <w:pStyle w:val="CodeSnippet"/>
       </w:pPr>
       <w:r>
-        <w:t xml:space="preserve">            "Ref": "AWS::Region"</w:t>
+        <w:t xml:space="preserve">            "Ref": "</w:t>
+      </w:r>
+      <w:proofErr w:type="gramStart"/>
+      <w:r>
+        <w:t>AWS::</w:t>
+      </w:r>
+      <w:proofErr w:type="gramEnd"/>
+      <w:r>
+        <w:t>Region"</w:t>
       </w:r>
     </w:p>
     <w:p>
@@ -8731,7 +9807,7 @@
       <w:pPr>
         <w:pStyle w:val="Heading2"/>
       </w:pPr>
-      <w:bookmarkStart w:id="63" w:name="_Toc507047625"/>
+      <w:bookmarkStart w:id="67" w:name="_Toc507047625"/>
       <w:r>
         <w:rPr>
           <w:noProof/>
@@ -8883,7 +9959,7 @@
       <w:r>
         <w:t>Sidebars</w:t>
       </w:r>
-      <w:bookmarkEnd w:id="63"/>
+      <w:bookmarkEnd w:id="67"/>
     </w:p>
     <w:p>
       <w:r>
@@ -8935,12 +10011,12 @@
       <w:pPr>
         <w:pStyle w:val="Heading2"/>
       </w:pPr>
-      <w:bookmarkStart w:id="64" w:name="_Toc507047626"/>
+      <w:bookmarkStart w:id="68" w:name="_Toc507047626"/>
       <w:r>
         <w:lastRenderedPageBreak/>
         <w:t>Colors</w:t>
       </w:r>
-      <w:bookmarkEnd w:id="64"/>
+      <w:bookmarkEnd w:id="68"/>
     </w:p>
     <w:p>
       <w:pPr>
@@ -9669,10 +10745,10 @@
       </w:pPr>
     </w:p>
     <w:sectPr>
-      <w:headerReference w:type="default" r:id="rId59"/>
-      <w:footerReference w:type="default" r:id="rId60"/>
-      <w:headerReference w:type="first" r:id="rId61"/>
-      <w:footerReference w:type="first" r:id="rId62"/>
+      <w:headerReference w:type="default" r:id="rId65"/>
+      <w:footerReference w:type="default" r:id="rId66"/>
+      <w:headerReference w:type="first" r:id="rId67"/>
+      <w:footerReference w:type="first" r:id="rId68"/>
       <w:type w:val="continuous"/>
       <w:pgSz w:w="12240" w:h="15840" w:code="1"/>
       <w:pgMar w:top="1440" w:right="1080" w:bottom="1440" w:left="1440" w:header="720" w:footer="720" w:gutter="0"/>
@@ -9720,7 +10796,15 @@
         </w:r>
       </w:hyperlink>
       <w:r>
-        <w:t xml:space="preserve"> to draw your diagram, and export it to .png format to include here.</w:t>
+        <w:t xml:space="preserve"> to draw your diagram, and export it to .</w:t>
+      </w:r>
+      <w:proofErr w:type="spellStart"/>
+      <w:r>
+        <w:t>png</w:t>
+      </w:r>
+      <w:proofErr w:type="spellEnd"/>
+      <w:r>
+        <w:t xml:space="preserve"> format to include here.</w:t>
       </w:r>
     </w:p>
   </w:comment>
@@ -9740,7 +10824,7 @@
       </w:r>
     </w:p>
   </w:comment>
-  <w:comment w:id="27" w:author="Selamoglu, Handan" w:date="2017-12-28T17:58:00Z" w:initials="SH">
+  <w:comment w:id="26" w:author="Selamoglu, Handan" w:date="2017-12-28T17:58:00Z" w:initials="SH">
     <w:p>
       <w:pPr>
         <w:pStyle w:val="CommentText"/>
@@ -9756,7 +10840,7 @@
       </w:r>
     </w:p>
   </w:comment>
-  <w:comment w:id="29" w:author="Selamoglu, Handan" w:date="2017-06-30T16:08:00Z" w:initials="SH">
+  <w:comment w:id="32" w:author="Selamoglu, Handan" w:date="2017-06-30T16:08:00Z" w:initials="SH">
     <w:p>
       <w:pPr>
         <w:pStyle w:val="CommentText"/>
@@ -9772,7 +10856,7 @@
       </w:r>
     </w:p>
   </w:comment>
-  <w:comment w:id="30" w:author="Selamoglu, Handan" w:date="2017-12-28T17:58:00Z" w:initials="SH">
+  <w:comment w:id="33" w:author="Selamoglu, Handan" w:date="2017-12-28T17:58:00Z" w:initials="SH">
     <w:p>
       <w:pPr>
         <w:pStyle w:val="CommentText"/>
@@ -9788,7 +10872,7 @@
       </w:r>
     </w:p>
   </w:comment>
-  <w:comment w:id="33" w:author="Selamoglu, Handan" w:date="2017-04-27T17:13:00Z" w:initials="SH">
+  <w:comment w:id="36" w:author="Selamoglu, Handan" w:date="2017-04-27T17:13:00Z" w:initials="SH">
     <w:p>
       <w:pPr>
         <w:pStyle w:val="CommentText"/>
@@ -9800,11 +10884,19 @@
         <w:annotationRef/>
       </w:r>
       <w:r>
-        <w:t>Do not document the parameters. We’ll generate that information automatically from the CloudFormation templates.</w:t>
+        <w:t xml:space="preserve">Do not document the parameters. We’ll generate that information automatically from the </w:t>
+      </w:r>
+      <w:proofErr w:type="spellStart"/>
+      <w:r>
+        <w:t>CloudFormation</w:t>
+      </w:r>
+      <w:proofErr w:type="spellEnd"/>
+      <w:r>
+        <w:t xml:space="preserve"> templates.</w:t>
       </w:r>
     </w:p>
   </w:comment>
-  <w:comment w:id="34" w:author="Selamoglu, Handan" w:date="2017-04-27T17:13:00Z" w:initials="SH">
+  <w:comment w:id="37" w:author="Selamoglu, Handan" w:date="2017-04-27T17:13:00Z" w:initials="SH">
     <w:p>
       <w:pPr>
         <w:pStyle w:val="CommentText"/>
@@ -9816,11 +10908,19 @@
         <w:annotationRef/>
       </w:r>
       <w:r>
-        <w:t>Do not document the parameters. We’ll generate that information automatically from the CloudFormation templates.</w:t>
+        <w:t xml:space="preserve">Do not document the parameters. We’ll generate that information automatically from the </w:t>
+      </w:r>
+      <w:proofErr w:type="spellStart"/>
+      <w:r>
+        <w:t>CloudFormation</w:t>
+      </w:r>
+      <w:proofErr w:type="spellEnd"/>
+      <w:r>
+        <w:t xml:space="preserve"> templates.</w:t>
       </w:r>
     </w:p>
   </w:comment>
-  <w:comment w:id="35" w:author="Selamoglu, Handan" w:date="2016-12-29T16:04:00Z" w:initials="SH">
+  <w:comment w:id="38" w:author="Selamoglu, Handan" w:date="2016-12-29T16:04:00Z" w:initials="SH">
     <w:p>
       <w:pPr>
         <w:pStyle w:val="CommentText"/>
@@ -9836,7 +10936,7 @@
       </w:r>
     </w:p>
   </w:comment>
-  <w:comment w:id="50" w:author="Selamoglu, Handan" w:date="2016-12-29T16:11:00Z" w:initials="SH">
+  <w:comment w:id="54" w:author="Selamoglu, Handan" w:date="2016-12-29T16:11:00Z" w:initials="SH">
     <w:p>
       <w:pPr>
         <w:pStyle w:val="CommentText"/>
@@ -9852,7 +10952,7 @@
       </w:r>
     </w:p>
   </w:comment>
-  <w:comment w:id="51" w:author="Selamoglu, Handan" w:date="2016-12-29T16:12:00Z" w:initials="SH">
+  <w:comment w:id="55" w:author="Selamoglu, Handan" w:date="2016-12-29T16:12:00Z" w:initials="SH">
     <w:p>
       <w:pPr>
         <w:pStyle w:val="CommentText"/>
@@ -9868,7 +10968,7 @@
       </w:r>
     </w:p>
   </w:comment>
-  <w:comment w:id="53" w:author="Selamoglu, Handan" w:date="2015-01-22T12:06:00Z" w:initials="SH">
+  <w:comment w:id="57" w:author="Selamoglu, Handan" w:date="2015-01-22T12:06:00Z" w:initials="SH">
     <w:p>
       <w:pPr>
         <w:pStyle w:val="CommentText"/>
@@ -10002,7 +11102,7 @@
         <w:t>15</w:t>
       </w:r>
     </w:fldSimple>
-    <w:bookmarkStart w:id="65" w:name="_Toc387314097"/>
+    <w:bookmarkStart w:id="69" w:name="_Toc387314097"/>
     <w:r>
       <w:rPr>
         <w:noProof/>
@@ -10010,7 +11110,7 @@
       </w:rPr>
       <w:tab/>
     </w:r>
-    <w:bookmarkEnd w:id="65"/>
+    <w:bookmarkEnd w:id="69"/>
     <w:r>
       <w:rPr>
         <w:noProof/>
@@ -10425,7 +11525,7 @@
   <w:abstractNum w:abstractNumId="8" w15:restartNumberingAfterBreak="0">
     <w:nsid w:val="FFFFFF88"/>
     <w:multiLevelType w:val="singleLevel"/>
-    <w:tmpl w:val="52645A04"/>
+    <w:tmpl w:val="C81C8214"/>
     <w:lvl w:ilvl="0">
       <w:start w:val="1"/>
       <w:numFmt w:val="decimal"/>
@@ -11232,6 +12332,95 @@
     </w:lvl>
   </w:abstractNum>
   <w:abstractNum w:abstractNumId="17" w15:restartNumberingAfterBreak="0">
+    <w:nsid w:val="1EEB5C7B"/>
+    <w:multiLevelType w:val="hybridMultilevel"/>
+    <w:tmpl w:val="92623248"/>
+    <w:lvl w:ilvl="0" w:tplc="0409000F">
+      <w:start w:val="1"/>
+      <w:numFmt w:val="decimal"/>
+      <w:lvlText w:val="%1."/>
+      <w:lvlJc w:val="left"/>
+      <w:pPr>
+        <w:ind w:left="720" w:hanging="360"/>
+      </w:pPr>
+      <w:rPr>
+        <w:rFonts w:hint="default"/>
+      </w:rPr>
+    </w:lvl>
+    <w:lvl w:ilvl="1" w:tplc="04090019" w:tentative="1">
+      <w:start w:val="1"/>
+      <w:numFmt w:val="lowerLetter"/>
+      <w:lvlText w:val="%2."/>
+      <w:lvlJc w:val="left"/>
+      <w:pPr>
+        <w:ind w:left="1440" w:hanging="360"/>
+      </w:pPr>
+    </w:lvl>
+    <w:lvl w:ilvl="2" w:tplc="0409001B" w:tentative="1">
+      <w:start w:val="1"/>
+      <w:numFmt w:val="lowerRoman"/>
+      <w:lvlText w:val="%3."/>
+      <w:lvlJc w:val="right"/>
+      <w:pPr>
+        <w:ind w:left="2160" w:hanging="180"/>
+      </w:pPr>
+    </w:lvl>
+    <w:lvl w:ilvl="3" w:tplc="0409000F" w:tentative="1">
+      <w:start w:val="1"/>
+      <w:numFmt w:val="decimal"/>
+      <w:lvlText w:val="%4."/>
+      <w:lvlJc w:val="left"/>
+      <w:pPr>
+        <w:ind w:left="2880" w:hanging="360"/>
+      </w:pPr>
+    </w:lvl>
+    <w:lvl w:ilvl="4" w:tplc="04090019" w:tentative="1">
+      <w:start w:val="1"/>
+      <w:numFmt w:val="lowerLetter"/>
+      <w:lvlText w:val="%5."/>
+      <w:lvlJc w:val="left"/>
+      <w:pPr>
+        <w:ind w:left="3600" w:hanging="360"/>
+      </w:pPr>
+    </w:lvl>
+    <w:lvl w:ilvl="5" w:tplc="0409001B" w:tentative="1">
+      <w:start w:val="1"/>
+      <w:numFmt w:val="lowerRoman"/>
+      <w:lvlText w:val="%6."/>
+      <w:lvlJc w:val="right"/>
+      <w:pPr>
+        <w:ind w:left="4320" w:hanging="180"/>
+      </w:pPr>
+    </w:lvl>
+    <w:lvl w:ilvl="6" w:tplc="0409000F" w:tentative="1">
+      <w:start w:val="1"/>
+      <w:numFmt w:val="decimal"/>
+      <w:lvlText w:val="%7."/>
+      <w:lvlJc w:val="left"/>
+      <w:pPr>
+        <w:ind w:left="5040" w:hanging="360"/>
+      </w:pPr>
+    </w:lvl>
+    <w:lvl w:ilvl="7" w:tplc="04090019" w:tentative="1">
+      <w:start w:val="1"/>
+      <w:numFmt w:val="lowerLetter"/>
+      <w:lvlText w:val="%8."/>
+      <w:lvlJc w:val="left"/>
+      <w:pPr>
+        <w:ind w:left="5760" w:hanging="360"/>
+      </w:pPr>
+    </w:lvl>
+    <w:lvl w:ilvl="8" w:tplc="0409001B" w:tentative="1">
+      <w:start w:val="1"/>
+      <w:numFmt w:val="lowerRoman"/>
+      <w:lvlText w:val="%9."/>
+      <w:lvlJc w:val="right"/>
+      <w:pPr>
+        <w:ind w:left="6480" w:hanging="180"/>
+      </w:pPr>
+    </w:lvl>
+  </w:abstractNum>
+  <w:abstractNum w:abstractNumId="18" w15:restartNumberingAfterBreak="0">
     <w:nsid w:val="20330216"/>
     <w:multiLevelType w:val="hybridMultilevel"/>
     <w:tmpl w:val="80B2939C"/>
@@ -11344,7 +12533,7 @@
       </w:rPr>
     </w:lvl>
   </w:abstractNum>
-  <w:abstractNum w:abstractNumId="18" w15:restartNumberingAfterBreak="0">
+  <w:abstractNum w:abstractNumId="19" w15:restartNumberingAfterBreak="0">
     <w:nsid w:val="22606C37"/>
     <w:multiLevelType w:val="hybridMultilevel"/>
     <w:tmpl w:val="8DC08F0A"/>
@@ -11457,7 +12646,7 @@
       </w:rPr>
     </w:lvl>
   </w:abstractNum>
-  <w:abstractNum w:abstractNumId="19" w15:restartNumberingAfterBreak="0">
+  <w:abstractNum w:abstractNumId="20" w15:restartNumberingAfterBreak="0">
     <w:nsid w:val="24F46E29"/>
     <w:multiLevelType w:val="hybridMultilevel"/>
     <w:tmpl w:val="B636D8B2"/>
@@ -11543,7 +12732,7 @@
       </w:pPr>
     </w:lvl>
   </w:abstractNum>
-  <w:abstractNum w:abstractNumId="20" w15:restartNumberingAfterBreak="0">
+  <w:abstractNum w:abstractNumId="21" w15:restartNumberingAfterBreak="0">
     <w:nsid w:val="28230A6A"/>
     <w:multiLevelType w:val="hybridMultilevel"/>
     <w:tmpl w:val="EB8E3046"/>
@@ -11657,7 +12846,96 @@
       </w:rPr>
     </w:lvl>
   </w:abstractNum>
-  <w:abstractNum w:abstractNumId="21" w15:restartNumberingAfterBreak="0">
+  <w:abstractNum w:abstractNumId="22" w15:restartNumberingAfterBreak="0">
+    <w:nsid w:val="35831E1C"/>
+    <w:multiLevelType w:val="hybridMultilevel"/>
+    <w:tmpl w:val="F962CB34"/>
+    <w:lvl w:ilvl="0" w:tplc="4D4483DC">
+      <w:start w:val="1"/>
+      <w:numFmt w:val="decimal"/>
+      <w:lvlText w:val="%1."/>
+      <w:lvlJc w:val="left"/>
+      <w:pPr>
+        <w:ind w:left="780" w:hanging="360"/>
+      </w:pPr>
+      <w:rPr>
+        <w:rFonts w:hint="default"/>
+      </w:rPr>
+    </w:lvl>
+    <w:lvl w:ilvl="1" w:tplc="04090019" w:tentative="1">
+      <w:start w:val="1"/>
+      <w:numFmt w:val="lowerLetter"/>
+      <w:lvlText w:val="%2."/>
+      <w:lvlJc w:val="left"/>
+      <w:pPr>
+        <w:ind w:left="1500" w:hanging="360"/>
+      </w:pPr>
+    </w:lvl>
+    <w:lvl w:ilvl="2" w:tplc="0409001B" w:tentative="1">
+      <w:start w:val="1"/>
+      <w:numFmt w:val="lowerRoman"/>
+      <w:lvlText w:val="%3."/>
+      <w:lvlJc w:val="right"/>
+      <w:pPr>
+        <w:ind w:left="2220" w:hanging="180"/>
+      </w:pPr>
+    </w:lvl>
+    <w:lvl w:ilvl="3" w:tplc="0409000F" w:tentative="1">
+      <w:start w:val="1"/>
+      <w:numFmt w:val="decimal"/>
+      <w:lvlText w:val="%4."/>
+      <w:lvlJc w:val="left"/>
+      <w:pPr>
+        <w:ind w:left="2940" w:hanging="360"/>
+      </w:pPr>
+    </w:lvl>
+    <w:lvl w:ilvl="4" w:tplc="04090019" w:tentative="1">
+      <w:start w:val="1"/>
+      <w:numFmt w:val="lowerLetter"/>
+      <w:lvlText w:val="%5."/>
+      <w:lvlJc w:val="left"/>
+      <w:pPr>
+        <w:ind w:left="3660" w:hanging="360"/>
+      </w:pPr>
+    </w:lvl>
+    <w:lvl w:ilvl="5" w:tplc="0409001B" w:tentative="1">
+      <w:start w:val="1"/>
+      <w:numFmt w:val="lowerRoman"/>
+      <w:lvlText w:val="%6."/>
+      <w:lvlJc w:val="right"/>
+      <w:pPr>
+        <w:ind w:left="4380" w:hanging="180"/>
+      </w:pPr>
+    </w:lvl>
+    <w:lvl w:ilvl="6" w:tplc="0409000F" w:tentative="1">
+      <w:start w:val="1"/>
+      <w:numFmt w:val="decimal"/>
+      <w:lvlText w:val="%7."/>
+      <w:lvlJc w:val="left"/>
+      <w:pPr>
+        <w:ind w:left="5100" w:hanging="360"/>
+      </w:pPr>
+    </w:lvl>
+    <w:lvl w:ilvl="7" w:tplc="04090019" w:tentative="1">
+      <w:start w:val="1"/>
+      <w:numFmt w:val="lowerLetter"/>
+      <w:lvlText w:val="%8."/>
+      <w:lvlJc w:val="left"/>
+      <w:pPr>
+        <w:ind w:left="5820" w:hanging="360"/>
+      </w:pPr>
+    </w:lvl>
+    <w:lvl w:ilvl="8" w:tplc="0409001B" w:tentative="1">
+      <w:start w:val="1"/>
+      <w:numFmt w:val="lowerRoman"/>
+      <w:lvlText w:val="%9."/>
+      <w:lvlJc w:val="right"/>
+      <w:pPr>
+        <w:ind w:left="6540" w:hanging="180"/>
+      </w:pPr>
+    </w:lvl>
+  </w:abstractNum>
+  <w:abstractNum w:abstractNumId="23" w15:restartNumberingAfterBreak="0">
     <w:nsid w:val="3E527F7E"/>
     <w:multiLevelType w:val="hybridMultilevel"/>
     <w:tmpl w:val="CEF8C064"/>
@@ -11770,7 +13048,96 @@
       </w:rPr>
     </w:lvl>
   </w:abstractNum>
-  <w:abstractNum w:abstractNumId="22" w15:restartNumberingAfterBreak="0">
+  <w:abstractNum w:abstractNumId="24" w15:restartNumberingAfterBreak="0">
+    <w:nsid w:val="47A36C16"/>
+    <w:multiLevelType w:val="hybridMultilevel"/>
+    <w:tmpl w:val="385EEB26"/>
+    <w:lvl w:ilvl="0" w:tplc="493270C8">
+      <w:start w:val="1"/>
+      <w:numFmt w:val="decimal"/>
+      <w:lvlText w:val="%1."/>
+      <w:lvlJc w:val="left"/>
+      <w:pPr>
+        <w:ind w:left="420" w:hanging="360"/>
+      </w:pPr>
+      <w:rPr>
+        <w:rFonts w:hint="default"/>
+      </w:rPr>
+    </w:lvl>
+    <w:lvl w:ilvl="1" w:tplc="04090019" w:tentative="1">
+      <w:start w:val="1"/>
+      <w:numFmt w:val="lowerLetter"/>
+      <w:lvlText w:val="%2."/>
+      <w:lvlJc w:val="left"/>
+      <w:pPr>
+        <w:ind w:left="1140" w:hanging="360"/>
+      </w:pPr>
+    </w:lvl>
+    <w:lvl w:ilvl="2" w:tplc="0409001B" w:tentative="1">
+      <w:start w:val="1"/>
+      <w:numFmt w:val="lowerRoman"/>
+      <w:lvlText w:val="%3."/>
+      <w:lvlJc w:val="right"/>
+      <w:pPr>
+        <w:ind w:left="1860" w:hanging="180"/>
+      </w:pPr>
+    </w:lvl>
+    <w:lvl w:ilvl="3" w:tplc="0409000F" w:tentative="1">
+      <w:start w:val="1"/>
+      <w:numFmt w:val="decimal"/>
+      <w:lvlText w:val="%4."/>
+      <w:lvlJc w:val="left"/>
+      <w:pPr>
+        <w:ind w:left="2580" w:hanging="360"/>
+      </w:pPr>
+    </w:lvl>
+    <w:lvl w:ilvl="4" w:tplc="04090019" w:tentative="1">
+      <w:start w:val="1"/>
+      <w:numFmt w:val="lowerLetter"/>
+      <w:lvlText w:val="%5."/>
+      <w:lvlJc w:val="left"/>
+      <w:pPr>
+        <w:ind w:left="3300" w:hanging="360"/>
+      </w:pPr>
+    </w:lvl>
+    <w:lvl w:ilvl="5" w:tplc="0409001B" w:tentative="1">
+      <w:start w:val="1"/>
+      <w:numFmt w:val="lowerRoman"/>
+      <w:lvlText w:val="%6."/>
+      <w:lvlJc w:val="right"/>
+      <w:pPr>
+        <w:ind w:left="4020" w:hanging="180"/>
+      </w:pPr>
+    </w:lvl>
+    <w:lvl w:ilvl="6" w:tplc="0409000F" w:tentative="1">
+      <w:start w:val="1"/>
+      <w:numFmt w:val="decimal"/>
+      <w:lvlText w:val="%7."/>
+      <w:lvlJc w:val="left"/>
+      <w:pPr>
+        <w:ind w:left="4740" w:hanging="360"/>
+      </w:pPr>
+    </w:lvl>
+    <w:lvl w:ilvl="7" w:tplc="04090019" w:tentative="1">
+      <w:start w:val="1"/>
+      <w:numFmt w:val="lowerLetter"/>
+      <w:lvlText w:val="%8."/>
+      <w:lvlJc w:val="left"/>
+      <w:pPr>
+        <w:ind w:left="5460" w:hanging="360"/>
+      </w:pPr>
+    </w:lvl>
+    <w:lvl w:ilvl="8" w:tplc="0409001B" w:tentative="1">
+      <w:start w:val="1"/>
+      <w:numFmt w:val="lowerRoman"/>
+      <w:lvlText w:val="%9."/>
+      <w:lvlJc w:val="right"/>
+      <w:pPr>
+        <w:ind w:left="6180" w:hanging="180"/>
+      </w:pPr>
+    </w:lvl>
+  </w:abstractNum>
+  <w:abstractNum w:abstractNumId="25" w15:restartNumberingAfterBreak="0">
     <w:nsid w:val="5541533D"/>
     <w:multiLevelType w:val="hybridMultilevel"/>
     <w:tmpl w:val="492690A2"/>
@@ -11883,7 +13250,96 @@
       </w:rPr>
     </w:lvl>
   </w:abstractNum>
-  <w:abstractNum w:abstractNumId="23" w15:restartNumberingAfterBreak="0">
+  <w:abstractNum w:abstractNumId="26" w15:restartNumberingAfterBreak="0">
+    <w:nsid w:val="5A9C4FC8"/>
+    <w:multiLevelType w:val="hybridMultilevel"/>
+    <w:tmpl w:val="C9AAFBA0"/>
+    <w:lvl w:ilvl="0" w:tplc="0409000F">
+      <w:start w:val="1"/>
+      <w:numFmt w:val="decimal"/>
+      <w:lvlText w:val="%1."/>
+      <w:lvlJc w:val="left"/>
+      <w:pPr>
+        <w:ind w:left="720" w:hanging="360"/>
+      </w:pPr>
+      <w:rPr>
+        <w:rFonts w:hint="default"/>
+      </w:rPr>
+    </w:lvl>
+    <w:lvl w:ilvl="1" w:tplc="04090019" w:tentative="1">
+      <w:start w:val="1"/>
+      <w:numFmt w:val="lowerLetter"/>
+      <w:lvlText w:val="%2."/>
+      <w:lvlJc w:val="left"/>
+      <w:pPr>
+        <w:ind w:left="1440" w:hanging="360"/>
+      </w:pPr>
+    </w:lvl>
+    <w:lvl w:ilvl="2" w:tplc="0409001B" w:tentative="1">
+      <w:start w:val="1"/>
+      <w:numFmt w:val="lowerRoman"/>
+      <w:lvlText w:val="%3."/>
+      <w:lvlJc w:val="right"/>
+      <w:pPr>
+        <w:ind w:left="2160" w:hanging="180"/>
+      </w:pPr>
+    </w:lvl>
+    <w:lvl w:ilvl="3" w:tplc="0409000F" w:tentative="1">
+      <w:start w:val="1"/>
+      <w:numFmt w:val="decimal"/>
+      <w:lvlText w:val="%4."/>
+      <w:lvlJc w:val="left"/>
+      <w:pPr>
+        <w:ind w:left="2880" w:hanging="360"/>
+      </w:pPr>
+    </w:lvl>
+    <w:lvl w:ilvl="4" w:tplc="04090019" w:tentative="1">
+      <w:start w:val="1"/>
+      <w:numFmt w:val="lowerLetter"/>
+      <w:lvlText w:val="%5."/>
+      <w:lvlJc w:val="left"/>
+      <w:pPr>
+        <w:ind w:left="3600" w:hanging="360"/>
+      </w:pPr>
+    </w:lvl>
+    <w:lvl w:ilvl="5" w:tplc="0409001B" w:tentative="1">
+      <w:start w:val="1"/>
+      <w:numFmt w:val="lowerRoman"/>
+      <w:lvlText w:val="%6."/>
+      <w:lvlJc w:val="right"/>
+      <w:pPr>
+        <w:ind w:left="4320" w:hanging="180"/>
+      </w:pPr>
+    </w:lvl>
+    <w:lvl w:ilvl="6" w:tplc="0409000F" w:tentative="1">
+      <w:start w:val="1"/>
+      <w:numFmt w:val="decimal"/>
+      <w:lvlText w:val="%7."/>
+      <w:lvlJc w:val="left"/>
+      <w:pPr>
+        <w:ind w:left="5040" w:hanging="360"/>
+      </w:pPr>
+    </w:lvl>
+    <w:lvl w:ilvl="7" w:tplc="04090019" w:tentative="1">
+      <w:start w:val="1"/>
+      <w:numFmt w:val="lowerLetter"/>
+      <w:lvlText w:val="%8."/>
+      <w:lvlJc w:val="left"/>
+      <w:pPr>
+        <w:ind w:left="5760" w:hanging="360"/>
+      </w:pPr>
+    </w:lvl>
+    <w:lvl w:ilvl="8" w:tplc="0409001B" w:tentative="1">
+      <w:start w:val="1"/>
+      <w:numFmt w:val="lowerRoman"/>
+      <w:lvlText w:val="%9."/>
+      <w:lvlJc w:val="right"/>
+      <w:pPr>
+        <w:ind w:left="6480" w:hanging="180"/>
+      </w:pPr>
+    </w:lvl>
+  </w:abstractNum>
+  <w:abstractNum w:abstractNumId="27" w15:restartNumberingAfterBreak="0">
     <w:nsid w:val="5CEE5130"/>
     <w:multiLevelType w:val="hybridMultilevel"/>
     <w:tmpl w:val="EBCC77AC"/>
@@ -11996,7 +13452,7 @@
       </w:rPr>
     </w:lvl>
   </w:abstractNum>
-  <w:abstractNum w:abstractNumId="24" w15:restartNumberingAfterBreak="0">
+  <w:abstractNum w:abstractNumId="28" w15:restartNumberingAfterBreak="0">
     <w:nsid w:val="5F2D09CA"/>
     <w:multiLevelType w:val="hybridMultilevel"/>
     <w:tmpl w:val="A2EE0F7E"/>
@@ -12111,7 +13567,7 @@
       </w:rPr>
     </w:lvl>
   </w:abstractNum>
-  <w:abstractNum w:abstractNumId="25" w15:restartNumberingAfterBreak="0">
+  <w:abstractNum w:abstractNumId="29" w15:restartNumberingAfterBreak="0">
     <w:nsid w:val="72101500"/>
     <w:multiLevelType w:val="hybridMultilevel"/>
     <w:tmpl w:val="9E440B8C"/>
@@ -12224,7 +13680,7 @@
       </w:rPr>
     </w:lvl>
   </w:abstractNum>
-  <w:abstractNum w:abstractNumId="26" w15:restartNumberingAfterBreak="0">
+  <w:abstractNum w:abstractNumId="30" w15:restartNumberingAfterBreak="0">
     <w:nsid w:val="7AEF0492"/>
     <w:multiLevelType w:val="hybridMultilevel"/>
     <w:tmpl w:val="F790D3F4"/>
@@ -12337,11 +13793,100 @@
       </w:rPr>
     </w:lvl>
   </w:abstractNum>
+  <w:abstractNum w:abstractNumId="31" w15:restartNumberingAfterBreak="0">
+    <w:nsid w:val="7D672FE4"/>
+    <w:multiLevelType w:val="hybridMultilevel"/>
+    <w:tmpl w:val="9DB494D6"/>
+    <w:lvl w:ilvl="0" w:tplc="0409000F">
+      <w:start w:val="1"/>
+      <w:numFmt w:val="decimal"/>
+      <w:lvlText w:val="%1."/>
+      <w:lvlJc w:val="left"/>
+      <w:pPr>
+        <w:ind w:left="720" w:hanging="360"/>
+      </w:pPr>
+      <w:rPr>
+        <w:rFonts w:hint="default"/>
+      </w:rPr>
+    </w:lvl>
+    <w:lvl w:ilvl="1" w:tplc="04090019" w:tentative="1">
+      <w:start w:val="1"/>
+      <w:numFmt w:val="lowerLetter"/>
+      <w:lvlText w:val="%2."/>
+      <w:lvlJc w:val="left"/>
+      <w:pPr>
+        <w:ind w:left="1440" w:hanging="360"/>
+      </w:pPr>
+    </w:lvl>
+    <w:lvl w:ilvl="2" w:tplc="0409001B" w:tentative="1">
+      <w:start w:val="1"/>
+      <w:numFmt w:val="lowerRoman"/>
+      <w:lvlText w:val="%3."/>
+      <w:lvlJc w:val="right"/>
+      <w:pPr>
+        <w:ind w:left="2160" w:hanging="180"/>
+      </w:pPr>
+    </w:lvl>
+    <w:lvl w:ilvl="3" w:tplc="0409000F" w:tentative="1">
+      <w:start w:val="1"/>
+      <w:numFmt w:val="decimal"/>
+      <w:lvlText w:val="%4."/>
+      <w:lvlJc w:val="left"/>
+      <w:pPr>
+        <w:ind w:left="2880" w:hanging="360"/>
+      </w:pPr>
+    </w:lvl>
+    <w:lvl w:ilvl="4" w:tplc="04090019" w:tentative="1">
+      <w:start w:val="1"/>
+      <w:numFmt w:val="lowerLetter"/>
+      <w:lvlText w:val="%5."/>
+      <w:lvlJc w:val="left"/>
+      <w:pPr>
+        <w:ind w:left="3600" w:hanging="360"/>
+      </w:pPr>
+    </w:lvl>
+    <w:lvl w:ilvl="5" w:tplc="0409001B" w:tentative="1">
+      <w:start w:val="1"/>
+      <w:numFmt w:val="lowerRoman"/>
+      <w:lvlText w:val="%6."/>
+      <w:lvlJc w:val="right"/>
+      <w:pPr>
+        <w:ind w:left="4320" w:hanging="180"/>
+      </w:pPr>
+    </w:lvl>
+    <w:lvl w:ilvl="6" w:tplc="0409000F" w:tentative="1">
+      <w:start w:val="1"/>
+      <w:numFmt w:val="decimal"/>
+      <w:lvlText w:val="%7."/>
+      <w:lvlJc w:val="left"/>
+      <w:pPr>
+        <w:ind w:left="5040" w:hanging="360"/>
+      </w:pPr>
+    </w:lvl>
+    <w:lvl w:ilvl="7" w:tplc="04090019" w:tentative="1">
+      <w:start w:val="1"/>
+      <w:numFmt w:val="lowerLetter"/>
+      <w:lvlText w:val="%8."/>
+      <w:lvlJc w:val="left"/>
+      <w:pPr>
+        <w:ind w:left="5760" w:hanging="360"/>
+      </w:pPr>
+    </w:lvl>
+    <w:lvl w:ilvl="8" w:tplc="0409001B" w:tentative="1">
+      <w:start w:val="1"/>
+      <w:numFmt w:val="lowerRoman"/>
+      <w:lvlText w:val="%9."/>
+      <w:lvlJc w:val="right"/>
+      <w:pPr>
+        <w:ind w:left="6480" w:hanging="180"/>
+      </w:pPr>
+    </w:lvl>
+  </w:abstractNum>
   <w:num w:numId="1">
-    <w:abstractNumId w:val="24"/>
+    <w:abstractNumId w:val="28"/>
   </w:num>
   <w:num w:numId="2">
-    <w:abstractNumId w:val="20"/>
+    <w:abstractNumId w:val="21"/>
   </w:num>
   <w:num w:numId="3">
     <w:abstractNumId w:val="9"/>
@@ -12383,28 +13928,28 @@
     <w:abstractNumId w:val="12"/>
   </w:num>
   <w:num w:numId="15">
-    <w:abstractNumId w:val="21"/>
+    <w:abstractNumId w:val="23"/>
   </w:num>
   <w:num w:numId="16">
-    <w:abstractNumId w:val="22"/>
+    <w:abstractNumId w:val="25"/>
   </w:num>
   <w:num w:numId="17">
     <w:abstractNumId w:val="16"/>
   </w:num>
   <w:num w:numId="18">
-    <w:abstractNumId w:val="25"/>
+    <w:abstractNumId w:val="29"/>
   </w:num>
   <w:num w:numId="19">
-    <w:abstractNumId w:val="17"/>
+    <w:abstractNumId w:val="18"/>
   </w:num>
   <w:num w:numId="20">
-    <w:abstractNumId w:val="26"/>
+    <w:abstractNumId w:val="30"/>
   </w:num>
   <w:num w:numId="21">
     <w:abstractNumId w:val="11"/>
   </w:num>
   <w:num w:numId="22">
-    <w:abstractNumId w:val="18"/>
+    <w:abstractNumId w:val="19"/>
   </w:num>
   <w:num w:numId="23">
     <w:abstractNumId w:val="8"/>
@@ -12419,7 +13964,7 @@
     <w:abstractNumId w:val="13"/>
   </w:num>
   <w:num w:numId="26">
-    <w:abstractNumId w:val="19"/>
+    <w:abstractNumId w:val="20"/>
   </w:num>
   <w:num w:numId="27">
     <w:abstractNumId w:val="8"/>
@@ -12443,7 +13988,7 @@
     <w:abstractNumId w:val="14"/>
   </w:num>
   <w:num w:numId="32">
-    <w:abstractNumId w:val="23"/>
+    <w:abstractNumId w:val="27"/>
   </w:num>
   <w:num w:numId="33">
     <w:abstractNumId w:val="8"/>
@@ -12456,6 +14001,21 @@
     <w:lvlOverride w:ilvl="0">
       <w:startOverride w:val="1"/>
     </w:lvlOverride>
+  </w:num>
+  <w:num w:numId="35">
+    <w:abstractNumId w:val="17"/>
+  </w:num>
+  <w:num w:numId="36">
+    <w:abstractNumId w:val="24"/>
+  </w:num>
+  <w:num w:numId="37">
+    <w:abstractNumId w:val="22"/>
+  </w:num>
+  <w:num w:numId="38">
+    <w:abstractNumId w:val="31"/>
+  </w:num>
+  <w:num w:numId="39">
+    <w:abstractNumId w:val="26"/>
   </w:num>
   <w:numIdMacAtCleanup w:val="5"/>
 </w:numbering>
@@ -15527,21 +17087,6 @@
 </file>
 
 <file path=customXml/item1.xml><?xml version="1.0" encoding="utf-8"?>
-<?mso-contentType ?>
-<FormTemplates xmlns="http://schemas.microsoft.com/sharepoint/v3/contenttype/forms">
-  <Display>DocumentLibraryForm</Display>
-  <Edit>DocumentLibraryForm</Edit>
-  <New>DocumentLibraryForm</New>
-</FormTemplates>
-</file>
-
-<file path=customXml/item2.xml><?xml version="1.0" encoding="utf-8"?>
-<p:properties xmlns:p="http://schemas.microsoft.com/office/2006/metadata/properties" xmlns:xsi="http://www.w3.org/2001/XMLSchema-instance" xmlns:pc="http://schemas.microsoft.com/office/infopath/2007/PartnerControls">
-  <documentManagement/>
-</p:properties>
-</file>
-
-<file path=customXml/item3.xml><?xml version="1.0" encoding="utf-8"?>
 <ct:contentTypeSchema xmlns:ct="http://schemas.microsoft.com/office/2006/metadata/contentType" xmlns:ma="http://schemas.microsoft.com/office/2006/metadata/properties/metaAttributes" ct:_="" ma:_="" ma:contentTypeName="Document" ma:contentTypeID="0x010100BD919320ECE955498EAA1FF4BACA5E27" ma:contentTypeVersion="0" ma:contentTypeDescription="Create a new document." ma:contentTypeScope="" ma:versionID="62045c689b06d1cc61867120ba9a5bee">
   <xsd:schema xmlns:xsd="http://www.w3.org/2001/XMLSchema" xmlns:xs="http://www.w3.org/2001/XMLSchema" xmlns:p="http://schemas.microsoft.com/office/2006/metadata/properties" targetNamespace="http://schemas.microsoft.com/office/2006/metadata/properties" ma:root="true" ma:fieldsID="c64490b4aec6201516c3a874156f37b2">
     <xsd:element name="properties">
@@ -15655,28 +17200,26 @@
 </ct:contentTypeSchema>
 </file>
 
+<file path=customXml/item2.xml><?xml version="1.0" encoding="utf-8"?>
+<?mso-contentType ?>
+<FormTemplates xmlns="http://schemas.microsoft.com/sharepoint/v3/contenttype/forms">
+  <Display>DocumentLibraryForm</Display>
+  <Edit>DocumentLibraryForm</Edit>
+  <New>DocumentLibraryForm</New>
+</FormTemplates>
+</file>
+
+<file path=customXml/item3.xml><?xml version="1.0" encoding="utf-8"?>
+<p:properties xmlns:p="http://schemas.microsoft.com/office/2006/metadata/properties" xmlns:xsi="http://www.w3.org/2001/XMLSchema-instance" xmlns:pc="http://schemas.microsoft.com/office/infopath/2007/PartnerControls">
+  <documentManagement/>
+</p:properties>
+</file>
+
 <file path=customXml/item4.xml><?xml version="1.0" encoding="utf-8"?>
 <b:Sources xmlns:b="http://schemas.openxmlformats.org/officeDocument/2006/bibliography" xmlns="http://schemas.openxmlformats.org/officeDocument/2006/bibliography" SelectedStyle="\APA.XSL" StyleName="APA"/>
 </file>
 
 <file path=customXml/itemProps1.xml><?xml version="1.0" encoding="utf-8"?>
-<ds:datastoreItem xmlns:ds="http://schemas.openxmlformats.org/officeDocument/2006/customXml" ds:itemID="{549D05E4-B920-4EDD-B603-7D683DD83EE3}">
-  <ds:schemaRefs>
-    <ds:schemaRef ds:uri="http://schemas.microsoft.com/sharepoint/v3/contenttype/forms"/>
-  </ds:schemaRefs>
-</ds:datastoreItem>
-</file>
-
-<file path=customXml/itemProps2.xml><?xml version="1.0" encoding="utf-8"?>
-<ds:datastoreItem xmlns:ds="http://schemas.openxmlformats.org/officeDocument/2006/customXml" ds:itemID="{61CC26CC-3E9C-4D2F-BD69-8510C2378AA4}">
-  <ds:schemaRefs>
-    <ds:schemaRef ds:uri="http://schemas.microsoft.com/office/2006/metadata/properties"/>
-    <ds:schemaRef ds:uri="http://schemas.microsoft.com/office/infopath/2007/PartnerControls"/>
-  </ds:schemaRefs>
-</ds:datastoreItem>
-</file>
-
-<file path=customXml/itemProps3.xml><?xml version="1.0" encoding="utf-8"?>
 <ds:datastoreItem xmlns:ds="http://schemas.openxmlformats.org/officeDocument/2006/customXml" ds:itemID="{C636A039-E833-413D-8685-09E14C12447F}">
   <ds:schemaRefs>
     <ds:schemaRef ds:uri="http://schemas.microsoft.com/office/2006/metadata/contentType"/>
@@ -15692,8 +17235,25 @@
 </ds:datastoreItem>
 </file>
 
+<file path=customXml/itemProps2.xml><?xml version="1.0" encoding="utf-8"?>
+<ds:datastoreItem xmlns:ds="http://schemas.openxmlformats.org/officeDocument/2006/customXml" ds:itemID="{549D05E4-B920-4EDD-B603-7D683DD83EE3}">
+  <ds:schemaRefs>
+    <ds:schemaRef ds:uri="http://schemas.microsoft.com/sharepoint/v3/contenttype/forms"/>
+  </ds:schemaRefs>
+</ds:datastoreItem>
+</file>
+
+<file path=customXml/itemProps3.xml><?xml version="1.0" encoding="utf-8"?>
+<ds:datastoreItem xmlns:ds="http://schemas.openxmlformats.org/officeDocument/2006/customXml" ds:itemID="{61CC26CC-3E9C-4D2F-BD69-8510C2378AA4}">
+  <ds:schemaRefs>
+    <ds:schemaRef ds:uri="http://schemas.microsoft.com/office/2006/metadata/properties"/>
+    <ds:schemaRef ds:uri="http://schemas.microsoft.com/office/infopath/2007/PartnerControls"/>
+  </ds:schemaRefs>
+</ds:datastoreItem>
+</file>
+
 <file path=customXml/itemProps4.xml><?xml version="1.0" encoding="utf-8"?>
-<ds:datastoreItem xmlns:ds="http://schemas.openxmlformats.org/officeDocument/2006/customXml" ds:itemID="{AC8F73BD-1D5A-B743-ADBF-CCE3E2A5B686}">
+<ds:datastoreItem xmlns:ds="http://schemas.openxmlformats.org/officeDocument/2006/customXml" ds:itemID="{E8F0F4A2-FA4A-4946-A092-54694BD5DE80}">
   <ds:schemaRefs>
     <ds:schemaRef ds:uri="http://schemas.openxmlformats.org/officeDocument/2006/bibliography"/>
   </ds:schemaRefs>

</xml_diff>